<commit_message>
Finalised Final Project documentation, added Assessment 1 and 2
</commit_message>
<xml_diff>
--- a/Final Assessment/Assessment Four Final Project.docx
+++ b/Final Assessment/Assessment Four Final Project.docx
@@ -122,7 +122,6 @@
                                     <w:text/>
                                   </w:sdtPr>
                                   <w:sdtContent>
-                                    <w:proofErr w:type="spellStart"/>
                                     <w:r>
                                       <w:rPr>
                                         <w:i/>
@@ -132,7 +131,6 @@
                                       </w:rPr>
                                       <w:t>PropertyDome</w:t>
                                     </w:r>
-                                    <w:proofErr w:type="spellEnd"/>
                                   </w:sdtContent>
                                 </w:sdt>
                                 <w:r>
@@ -266,7 +264,6 @@
                               <w:text/>
                             </w:sdtPr>
                             <w:sdtContent>
-                              <w:proofErr w:type="spellStart"/>
                               <w:r>
                                 <w:rPr>
                                   <w:i/>
@@ -276,7 +273,6 @@
                                 </w:rPr>
                                 <w:t>PropertyDome</w:t>
                               </w:r>
-                              <w:proofErr w:type="spellEnd"/>
                             </w:sdtContent>
                           </w:sdt>
                           <w:r>
@@ -409,7 +405,7 @@
               </mc:Choice>
               <mc:Fallback>
                 <w:pict>
-                  <v:line w14:anchorId="4D4D4981" id="Straight Connector 37" o:spid="_x0000_s1026" style="position:absolute;z-index:-251656192;visibility:visible;mso-wrap-style:square;mso-height-percent:795;mso-left-percent:100;mso-top-percent:150;mso-wrap-distance-left:9pt;mso-wrap-distance-top:0;mso-wrap-distance-right:9pt;mso-wrap-distance-bottom:0;mso-position-horizontal-relative:page;mso-position-vertical-relative:page;mso-height-percent:795;mso-left-percent:100;mso-top-percent:150;mso-height-relative:page" from="0,0" to="0,121.5pt" o:gfxdata="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" strokecolor="#272727 [2749]" strokeweight="2.25pt">
+                  <v:line w14:anchorId="48336AEE" id="Straight Connector 37" o:spid="_x0000_s1026" style="position:absolute;z-index:-251656192;visibility:visible;mso-wrap-style:square;mso-height-percent:795;mso-left-percent:100;mso-top-percent:150;mso-wrap-distance-left:9pt;mso-wrap-distance-top:0;mso-wrap-distance-right:9pt;mso-wrap-distance-bottom:0;mso-position-horizontal-relative:page;mso-position-vertical-relative:page;mso-height-percent:795;mso-left-percent:100;mso-top-percent:150;mso-height-relative:page" from="0,0" to="0,121.5pt" o:gfxdata="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" strokecolor="#272727 [2749]" strokeweight="2.25pt">
                     <v:stroke joinstyle="miter"/>
                     <w10:wrap anchorx="page" anchory="page"/>
                   </v:line>
@@ -744,7 +740,7 @@
             </w:rPr>
             <w:fldChar w:fldCharType="separate"/>
           </w:r>
-          <w:hyperlink w:anchor="_Toc453331255" w:history="1">
+          <w:hyperlink w:anchor="_Toc453348855" w:history="1">
             <w:r>
               <w:rPr>
                 <w:rStyle w:val="Hyperlink"/>
@@ -771,7 +767,7 @@
                 <w:noProof/>
                 <w:webHidden/>
               </w:rPr>
-              <w:instrText xml:space="preserve"> PAGEREF _Toc453331255 \h </w:instrText>
+              <w:instrText xml:space="preserve"> PAGEREF _Toc453348855 \h </w:instrText>
             </w:r>
             <w:r>
               <w:rPr>
@@ -815,7 +811,7 @@
               <w:noProof/>
             </w:rPr>
           </w:pPr>
-          <w:hyperlink w:anchor="_Toc453331256" w:history="1">
+          <w:hyperlink w:anchor="_Toc453348856" w:history="1">
             <w:r>
               <w:rPr>
                 <w:rStyle w:val="Hyperlink"/>
@@ -842,7 +838,7 @@
                 <w:noProof/>
                 <w:webHidden/>
               </w:rPr>
-              <w:instrText xml:space="preserve"> PAGEREF _Toc453331256 \h </w:instrText>
+              <w:instrText xml:space="preserve"> PAGEREF _Toc453348856 \h </w:instrText>
             </w:r>
             <w:r>
               <w:rPr>
@@ -886,7 +882,7 @@
               <w:noProof/>
             </w:rPr>
           </w:pPr>
-          <w:hyperlink w:anchor="_Toc453331257" w:history="1">
+          <w:hyperlink w:anchor="_Toc453348857" w:history="1">
             <w:r>
               <w:rPr>
                 <w:rStyle w:val="Hyperlink"/>
@@ -913,7 +909,7 @@
                 <w:noProof/>
                 <w:webHidden/>
               </w:rPr>
-              <w:instrText xml:space="preserve"> PAGEREF _Toc453331257 \h </w:instrText>
+              <w:instrText xml:space="preserve"> PAGEREF _Toc453348857 \h </w:instrText>
             </w:r>
             <w:r>
               <w:rPr>
@@ -959,7 +955,7 @@
               <w:szCs w:val="24"/>
             </w:rPr>
           </w:pPr>
-          <w:hyperlink w:anchor="_Toc453331258" w:history="1">
+          <w:hyperlink w:anchor="_Toc453348858" w:history="1">
             <w:r>
               <w:rPr>
                 <w:rStyle w:val="Hyperlink"/>
@@ -987,7 +983,7 @@
                 <w:noProof/>
                 <w:webHidden/>
               </w:rPr>
-              <w:instrText xml:space="preserve"> PAGEREF _Toc453331258 \h </w:instrText>
+              <w:instrText xml:space="preserve"> PAGEREF _Toc453348858 \h </w:instrText>
             </w:r>
             <w:r>
               <w:rPr>
@@ -1031,7 +1027,7 @@
               <w:noProof/>
             </w:rPr>
           </w:pPr>
-          <w:hyperlink w:anchor="_Toc453331259" w:history="1">
+          <w:hyperlink w:anchor="_Toc453348859" w:history="1">
             <w:r>
               <w:rPr>
                 <w:rStyle w:val="Hyperlink"/>
@@ -1058,7 +1054,7 @@
                 <w:noProof/>
                 <w:webHidden/>
               </w:rPr>
-              <w:instrText xml:space="preserve"> PAGEREF _Toc453331259 \h </w:instrText>
+              <w:instrText xml:space="preserve"> PAGEREF _Toc453348859 \h </w:instrText>
             </w:r>
             <w:r>
               <w:rPr>
@@ -1102,7 +1098,7 @@
               <w:noProof/>
             </w:rPr>
           </w:pPr>
-          <w:hyperlink w:anchor="_Toc453331260" w:history="1">
+          <w:hyperlink w:anchor="_Toc453348860" w:history="1">
             <w:r>
               <w:rPr>
                 <w:rStyle w:val="Hyperlink"/>
@@ -1129,7 +1125,7 @@
                 <w:noProof/>
                 <w:webHidden/>
               </w:rPr>
-              <w:instrText xml:space="preserve"> PAGEREF _Toc453331260 \h </w:instrText>
+              <w:instrText xml:space="preserve"> PAGEREF _Toc453348860 \h </w:instrText>
             </w:r>
             <w:r>
               <w:rPr>
@@ -1150,6 +1146,225 @@
                 <w:webHidden/>
               </w:rPr>
               <w:t>10</w:t>
+            </w:r>
+            <w:r>
+              <w:rPr>
+                <w:noProof/>
+                <w:webHidden/>
+              </w:rPr>
+              <w:fldChar w:fldCharType="end"/>
+            </w:r>
+          </w:hyperlink>
+        </w:p>
+        <w:p>
+          <w:pPr>
+            <w:pStyle w:val="TOC2"/>
+            <w:tabs>
+              <w:tab w:val="right" w:leader="dot" w:pos="9010"/>
+            </w:tabs>
+            <w:rPr>
+              <w:rFonts w:eastAsiaTheme="minorEastAsia"/>
+              <w:b w:val="0"/>
+              <w:bCs w:val="0"/>
+              <w:noProof/>
+              <w:sz w:val="24"/>
+              <w:szCs w:val="24"/>
+            </w:rPr>
+          </w:pPr>
+          <w:hyperlink w:anchor="_Toc453348861" w:history="1">
+            <w:r>
+              <w:rPr>
+                <w:rStyle w:val="Hyperlink"/>
+                <w:i/>
+                <w:noProof/>
+              </w:rPr>
+              <w:t>Test 1: User Login</w:t>
+            </w:r>
+            <w:r>
+              <w:rPr>
+                <w:noProof/>
+                <w:webHidden/>
+              </w:rPr>
+              <w:tab/>
+            </w:r>
+            <w:r>
+              <w:rPr>
+                <w:noProof/>
+                <w:webHidden/>
+              </w:rPr>
+              <w:fldChar w:fldCharType="begin"/>
+            </w:r>
+            <w:r>
+              <w:rPr>
+                <w:noProof/>
+                <w:webHidden/>
+              </w:rPr>
+              <w:instrText xml:space="preserve"> PAGEREF _Toc453348861 \h </w:instrText>
+            </w:r>
+            <w:r>
+              <w:rPr>
+                <w:noProof/>
+                <w:webHidden/>
+              </w:rPr>
+            </w:r>
+            <w:r>
+              <w:rPr>
+                <w:noProof/>
+                <w:webHidden/>
+              </w:rPr>
+              <w:fldChar w:fldCharType="separate"/>
+            </w:r>
+            <w:r>
+              <w:rPr>
+                <w:noProof/>
+                <w:webHidden/>
+              </w:rPr>
+              <w:t>10</w:t>
+            </w:r>
+            <w:r>
+              <w:rPr>
+                <w:noProof/>
+                <w:webHidden/>
+              </w:rPr>
+              <w:fldChar w:fldCharType="end"/>
+            </w:r>
+          </w:hyperlink>
+        </w:p>
+        <w:p>
+          <w:pPr>
+            <w:pStyle w:val="TOC2"/>
+            <w:tabs>
+              <w:tab w:val="right" w:leader="dot" w:pos="9010"/>
+            </w:tabs>
+            <w:rPr>
+              <w:rFonts w:eastAsiaTheme="minorEastAsia"/>
+              <w:b w:val="0"/>
+              <w:bCs w:val="0"/>
+              <w:noProof/>
+              <w:sz w:val="24"/>
+              <w:szCs w:val="24"/>
+            </w:rPr>
+          </w:pPr>
+          <w:hyperlink w:anchor="_Toc453348862" w:history="1">
+            <w:r>
+              <w:rPr>
+                <w:rStyle w:val="Hyperlink"/>
+                <w:i/>
+                <w:noProof/>
+              </w:rPr>
+              <w:t>Test 2: Suburb/Postcode invalidation on Sell Page</w:t>
+            </w:r>
+            <w:r>
+              <w:rPr>
+                <w:noProof/>
+                <w:webHidden/>
+              </w:rPr>
+              <w:tab/>
+            </w:r>
+            <w:r>
+              <w:rPr>
+                <w:noProof/>
+                <w:webHidden/>
+              </w:rPr>
+              <w:fldChar w:fldCharType="begin"/>
+            </w:r>
+            <w:r>
+              <w:rPr>
+                <w:noProof/>
+                <w:webHidden/>
+              </w:rPr>
+              <w:instrText xml:space="preserve"> PAGEREF _Toc453348862 \h </w:instrText>
+            </w:r>
+            <w:r>
+              <w:rPr>
+                <w:noProof/>
+                <w:webHidden/>
+              </w:rPr>
+            </w:r>
+            <w:r>
+              <w:rPr>
+                <w:noProof/>
+                <w:webHidden/>
+              </w:rPr>
+              <w:fldChar w:fldCharType="separate"/>
+            </w:r>
+            <w:r>
+              <w:rPr>
+                <w:noProof/>
+                <w:webHidden/>
+              </w:rPr>
+              <w:t>15</w:t>
+            </w:r>
+            <w:r>
+              <w:rPr>
+                <w:noProof/>
+                <w:webHidden/>
+              </w:rPr>
+              <w:fldChar w:fldCharType="end"/>
+            </w:r>
+          </w:hyperlink>
+        </w:p>
+        <w:p>
+          <w:pPr>
+            <w:pStyle w:val="TOC1"/>
+            <w:tabs>
+              <w:tab w:val="right" w:leader="dot" w:pos="9010"/>
+            </w:tabs>
+            <w:rPr>
+              <w:rFonts w:eastAsiaTheme="minorEastAsia"/>
+              <w:b w:val="0"/>
+              <w:bCs w:val="0"/>
+              <w:noProof/>
+            </w:rPr>
+          </w:pPr>
+          <w:hyperlink w:anchor="_Toc453348863" w:history="1">
+            <w:r>
+              <w:rPr>
+                <w:rStyle w:val="Hyperlink"/>
+                <w:noProof/>
+              </w:rPr>
+              <w:t>Conclusion:</w:t>
+            </w:r>
+            <w:r>
+              <w:rPr>
+                <w:noProof/>
+                <w:webHidden/>
+              </w:rPr>
+              <w:tab/>
+            </w:r>
+            <w:r>
+              <w:rPr>
+                <w:noProof/>
+                <w:webHidden/>
+              </w:rPr>
+              <w:fldChar w:fldCharType="begin"/>
+            </w:r>
+            <w:r>
+              <w:rPr>
+                <w:noProof/>
+                <w:webHidden/>
+              </w:rPr>
+              <w:instrText xml:space="preserve"> PAGEREF _Toc453348863 \h </w:instrText>
+            </w:r>
+            <w:r>
+              <w:rPr>
+                <w:noProof/>
+                <w:webHidden/>
+              </w:rPr>
+            </w:r>
+            <w:r>
+              <w:rPr>
+                <w:noProof/>
+                <w:webHidden/>
+              </w:rPr>
+              <w:fldChar w:fldCharType="separate"/>
+            </w:r>
+            <w:r>
+              <w:rPr>
+                <w:noProof/>
+                <w:webHidden/>
+              </w:rPr>
+              <w:t>20</w:t>
             </w:r>
             <w:r>
               <w:rPr>
@@ -1204,7 +1419,7 @@
           <w:u w:val="single"/>
         </w:rPr>
       </w:pPr>
-      <w:bookmarkStart w:id="0" w:name="_Toc453331255"/>
+      <w:bookmarkStart w:id="0" w:name="_Toc453348855"/>
       <w:r>
         <w:rPr>
           <w:b/>
@@ -1231,7 +1446,7 @@
           <w:u w:val="single"/>
         </w:rPr>
       </w:pPr>
-      <w:bookmarkStart w:id="1" w:name="_Toc453331256"/>
+      <w:bookmarkStart w:id="1" w:name="_Toc453348856"/>
       <w:r>
         <w:rPr>
           <w:b/>
@@ -1258,7 +1473,7 @@
           <w:b/>
         </w:rPr>
       </w:pPr>
-      <w:bookmarkStart w:id="2" w:name="_Toc453331257"/>
+      <w:bookmarkStart w:id="2" w:name="_Toc453348857"/>
       <w:r>
         <w:rPr>
           <w:b/>
@@ -1274,38 +1489,30 @@
       <w:r>
         <w:t xml:space="preserve">For collaboration we are still using Trello, Slack and </w:t>
       </w:r>
-      <w:proofErr w:type="spellStart"/>
-      <w:r>
-        <w:t>Github</w:t>
-      </w:r>
-      <w:proofErr w:type="spellEnd"/>
+      <w:r>
+        <w:t>GitHub</w:t>
+      </w:r>
       <w:r>
         <w:t xml:space="preserve">. We have found Slack to be the most used tool for discussion, with </w:t>
       </w:r>
-      <w:proofErr w:type="spellStart"/>
-      <w:r>
-        <w:t>Github</w:t>
-      </w:r>
-      <w:proofErr w:type="spellEnd"/>
+      <w:r>
+        <w:t>GitHub</w:t>
+      </w:r>
       <w:r>
         <w:t xml:space="preserve"> being useful for highlighting issues, bugs and feature requests. </w:t>
       </w:r>
       <w:r>
         <w:t xml:space="preserve">In the later sprints we started to use </w:t>
       </w:r>
-      <w:proofErr w:type="spellStart"/>
-      <w:r>
-        <w:t>Github</w:t>
-      </w:r>
-      <w:proofErr w:type="spellEnd"/>
+      <w:r>
+        <w:t>GitHub</w:t>
+      </w:r>
       <w:r>
         <w:t xml:space="preserve"> issues instead of Trello cards for tracking tasks for sprints as this integrated better with </w:t>
       </w:r>
-      <w:proofErr w:type="spellStart"/>
-      <w:r>
-        <w:t>Github</w:t>
-      </w:r>
-      <w:proofErr w:type="spellEnd"/>
+      <w:r>
+        <w:t>GitHub</w:t>
+      </w:r>
       <w:r>
         <w:t>. For example, a user could reference their story/issue in their commit to track/tie the commit to that issue, making it easier to track.</w:t>
       </w:r>
@@ -1320,7 +1527,7 @@
           <w:u w:val="single"/>
         </w:rPr>
       </w:pPr>
-      <w:bookmarkStart w:id="3" w:name="_Toc453331258"/>
+      <w:bookmarkStart w:id="3" w:name="_Toc453348858"/>
       <w:r>
         <w:rPr>
           <w:i/>
@@ -1338,13 +1545,8 @@
       </w:r>
     </w:p>
     <w:p>
-      <w:proofErr w:type="spellStart"/>
-      <w:r>
-        <w:t>Git</w:t>
-      </w:r>
-      <w:proofErr w:type="spellEnd"/>
-      <w:r>
-        <w:t xml:space="preserve"> Issues: </w:t>
+      <w:r>
+        <w:t xml:space="preserve">Git Issues: </w:t>
       </w:r>
       <w:r>
         <w:t>1 Open (v2 feature list), 46 Closed (testing/bug reporting)</w:t>
@@ -1402,25 +1604,13 @@
       </w:r>
       <w:r>
         <w:tab/>
-      </w:r>
-      <w:proofErr w:type="spellStart"/>
-      <w:r>
-        <w:t>Erdal</w:t>
-      </w:r>
-      <w:proofErr w:type="spellEnd"/>
-      <w:r>
-        <w:t>: 35</w:t>
+        <w:t>Erdal: 35</w:t>
       </w:r>
       <w:r>
         <w:tab/>
       </w:r>
-      <w:proofErr w:type="spellStart"/>
-      <w:r>
-        <w:t>Tylden</w:t>
-      </w:r>
-      <w:proofErr w:type="spellEnd"/>
-      <w:r>
-        <w:t>: 3</w:t>
+      <w:r>
+        <w:t>Tylden: 3</w:t>
       </w:r>
     </w:p>
     <w:p>
@@ -1558,11 +1748,9 @@
       <w:pPr>
         <w:jc w:val="center"/>
       </w:pPr>
-      <w:proofErr w:type="spellStart"/>
-      <w:r>
-        <w:t>Github</w:t>
-      </w:r>
-      <w:proofErr w:type="spellEnd"/>
+      <w:r>
+        <w:t>GitHub</w:t>
+      </w:r>
       <w:r>
         <w:t xml:space="preserve"> Issues being used to pinpoint bugs/issues in site features.</w:t>
       </w:r>
@@ -1630,11 +1818,9 @@
       <w:r>
         <w:t xml:space="preserve">Screenshot of the project on </w:t>
       </w:r>
-      <w:proofErr w:type="spellStart"/>
-      <w:r>
-        <w:t>Github</w:t>
-      </w:r>
-      <w:proofErr w:type="spellEnd"/>
+      <w:r>
+        <w:t>GitHub</w:t>
+      </w:r>
       <w:r>
         <w:t xml:space="preserve">, showing commits to master from team members. </w:t>
       </w:r>
@@ -1720,7 +1906,7 @@
           <w:u w:val="single"/>
         </w:rPr>
       </w:pPr>
-      <w:bookmarkStart w:id="4" w:name="_Toc453331259"/>
+      <w:bookmarkStart w:id="4" w:name="_Toc453348859"/>
       <w:r>
         <w:rPr>
           <w:b/>
@@ -1754,15 +1940,7 @@
     <w:p/>
     <w:p>
       <w:r>
-        <w:t xml:space="preserve">Image 1 – </w:t>
-      </w:r>
-      <w:proofErr w:type="spellStart"/>
-      <w:r>
-        <w:t>sell_controller.rb</w:t>
-      </w:r>
-      <w:proofErr w:type="spellEnd"/>
-      <w:r>
-        <w:t>:</w:t>
+        <w:t>Image 1 – sell_controller.rb:</w:t>
       </w:r>
     </w:p>
     <w:p>
@@ -1836,11 +2014,9 @@
       <w:r>
         <w:t xml:space="preserve">Documented with creator, date, action explanation and </w:t>
       </w:r>
-      <w:proofErr w:type="spellStart"/>
-      <w:r>
-        <w:t>todo</w:t>
-      </w:r>
-      <w:proofErr w:type="spellEnd"/>
+      <w:r>
+        <w:t>to-do</w:t>
+      </w:r>
     </w:p>
     <w:p>
       <w:pPr>
@@ -1863,15 +2039,7 @@
         </w:numPr>
       </w:pPr>
       <w:r>
-        <w:t>Variables named in accordance with coding standard (</w:t>
-      </w:r>
-      <w:proofErr w:type="spellStart"/>
-      <w:r>
-        <w:t>snake_case</w:t>
-      </w:r>
-      <w:proofErr w:type="spellEnd"/>
-      <w:r>
-        <w:t>)</w:t>
+        <w:t>Variables named in accordance with coding standard (snake_case)</w:t>
       </w:r>
     </w:p>
     <w:p>
@@ -1883,15 +2051,7 @@
         </w:numPr>
       </w:pPr>
       <w:r>
-        <w:t xml:space="preserve">NB (the database column names were created using </w:t>
-      </w:r>
-      <w:proofErr w:type="spellStart"/>
-      <w:r>
-        <w:t>CamelCase</w:t>
-      </w:r>
-      <w:proofErr w:type="spellEnd"/>
-      <w:r>
-        <w:t>)</w:t>
+        <w:t>NB (the database column names were created using CamelCase)</w:t>
       </w:r>
     </w:p>
     <w:p/>
@@ -1902,17 +2062,7 @@
     </w:p>
     <w:p>
       <w:r>
-        <w:t>Image 2 – _</w:t>
-      </w:r>
-      <w:proofErr w:type="spellStart"/>
-      <w:proofErr w:type="gramStart"/>
-      <w:r>
-        <w:t>sell.sass</w:t>
-      </w:r>
-      <w:proofErr w:type="spellEnd"/>
-      <w:proofErr w:type="gramEnd"/>
-      <w:r>
-        <w:t>:</w:t>
+        <w:t>Image 2 – _sell.sass:</w:t>
       </w:r>
     </w:p>
     <w:p>
@@ -2008,23 +2158,7 @@
         </w:numPr>
       </w:pPr>
       <w:r>
-        <w:t xml:space="preserve">Using correct variables for global variables like </w:t>
-      </w:r>
-      <w:proofErr w:type="spellStart"/>
-      <w:r>
-        <w:t>colours</w:t>
-      </w:r>
-      <w:proofErr w:type="spellEnd"/>
-      <w:r>
-        <w:t xml:space="preserve"> (</w:t>
-      </w:r>
-      <w:proofErr w:type="spellStart"/>
-      <w:r>
-        <w:t>colour</w:t>
-      </w:r>
-      <w:proofErr w:type="spellEnd"/>
-      <w:r>
-        <w:t>-shade-action)</w:t>
+        <w:t>Using correct variables for global variables like colours (colour-shade-action)</w:t>
       </w:r>
     </w:p>
     <w:p>
@@ -2036,15 +2170,7 @@
         </w:numPr>
       </w:pPr>
       <w:r>
-        <w:t>Using ‘</w:t>
-      </w:r>
-      <w:proofErr w:type="spellStart"/>
-      <w:r>
-        <w:t>em’s</w:t>
-      </w:r>
-      <w:proofErr w:type="spellEnd"/>
-      <w:r>
-        <w:t xml:space="preserve"> as much as possible (unavoidable for the banner height and top margin)</w:t>
+        <w:t>Using ‘em’s as much as possible (unavoidable for the banner height and top margin)</w:t>
       </w:r>
     </w:p>
     <w:p/>
@@ -2060,13 +2186,8 @@
       <w:r>
         <w:t xml:space="preserve"> – </w:t>
       </w:r>
-      <w:proofErr w:type="spellStart"/>
-      <w:r>
-        <w:t>manage.html.erb</w:t>
-      </w:r>
-      <w:proofErr w:type="spellEnd"/>
-      <w:r>
-        <w:t>:</w:t>
+      <w:r>
+        <w:t>manage.html.erb:</w:t>
       </w:r>
     </w:p>
     <w:p>
@@ -2146,11 +2267,9 @@
       <w:r>
         <w:t xml:space="preserve">explanations and </w:t>
       </w:r>
-      <w:proofErr w:type="spellStart"/>
-      <w:r>
-        <w:t>todo</w:t>
-      </w:r>
-      <w:proofErr w:type="spellEnd"/>
+      <w:r>
+        <w:t>to-do</w:t>
+      </w:r>
     </w:p>
     <w:p>
       <w:pPr>
@@ -2173,15 +2292,7 @@
         </w:numPr>
       </w:pPr>
       <w:r>
-        <w:t xml:space="preserve">Using </w:t>
-      </w:r>
-      <w:proofErr w:type="spellStart"/>
-      <w:r>
-        <w:t>snake_case</w:t>
-      </w:r>
-      <w:proofErr w:type="spellEnd"/>
-      <w:r>
-        <w:t xml:space="preserve"> for ruby variables and hyphen for html id’s/classes</w:t>
+        <w:t>Using snake_case for ruby variables and hyphen for html id’s/classes</w:t>
       </w:r>
     </w:p>
     <w:p/>
@@ -2194,21 +2305,11 @@
       <w:r>
         <w:t xml:space="preserve">Image 4 – </w:t>
       </w:r>
-      <w:proofErr w:type="spellStart"/>
-      <w:r>
-        <w:t>add_</w:t>
-      </w:r>
-      <w:proofErr w:type="gramStart"/>
-      <w:r>
-        <w:t>edit</w:t>
-      </w:r>
-      <w:r>
-        <w:t>.coffee</w:t>
-      </w:r>
-      <w:proofErr w:type="spellEnd"/>
-      <w:proofErr w:type="gramEnd"/>
-      <w:r>
-        <w:t>:</w:t>
+      <w:r>
+        <w:t>add_edit</w:t>
+      </w:r>
+      <w:r>
+        <w:t>.coffee:</w:t>
       </w:r>
     </w:p>
     <w:p>
@@ -2285,11 +2386,9 @@
       <w:r>
         <w:t xml:space="preserve">Documented with creator, date, explanations and </w:t>
       </w:r>
-      <w:proofErr w:type="spellStart"/>
-      <w:r>
-        <w:t>todo</w:t>
-      </w:r>
-      <w:proofErr w:type="spellEnd"/>
+      <w:r>
+        <w:t>to-do</w:t>
+      </w:r>
     </w:p>
     <w:p>
       <w:pPr>
@@ -2345,9 +2444,7 @@
           <w:u w:val="single"/>
         </w:rPr>
       </w:pPr>
-      <w:bookmarkStart w:id="5" w:name="_Toc453331260"/>
-      <w:bookmarkStart w:id="6" w:name="_GoBack"/>
-      <w:bookmarkEnd w:id="6"/>
+      <w:bookmarkStart w:id="5" w:name="_Toc453348860"/>
       <w:r>
         <w:rPr>
           <w:b/>
@@ -2367,7 +2464,2678 @@
       <w:bookmarkEnd w:id="5"/>
     </w:p>
     <w:p/>
+    <w:p>
+      <w:r>
+        <w:t>Testin</w:t>
+      </w:r>
+      <w:r>
+        <w:t xml:space="preserve">g for the project was a continuous process as evidenced by our </w:t>
+      </w:r>
+      <w:r>
+        <w:t xml:space="preserve">46 closed issues on </w:t>
+      </w:r>
+      <w:r>
+        <w:t>GitHub</w:t>
+      </w:r>
+      <w:r>
+        <w:t>.</w:t>
+      </w:r>
+      <w:r>
+        <w:t xml:space="preserve"> These issues ranged from </w:t>
+      </w:r>
+      <w:r>
+        <w:t>JavaScript</w:t>
+      </w:r>
+      <w:r>
+        <w:t xml:space="preserve"> functions firing twice on page load </w:t>
+      </w:r>
+      <w:r>
+        <w:t>(</w:t>
+      </w:r>
+      <w:hyperlink r:id="rId16" w:history="1">
+        <w:r>
+          <w:rPr>
+            <w:rStyle w:val="Hyperlink"/>
+          </w:rPr>
+          <w:t>link</w:t>
+        </w:r>
+      </w:hyperlink>
+      <w:r>
+        <w:t xml:space="preserve">), </w:t>
+      </w:r>
+      <w:r>
+        <w:t>to browser specific issues for browsers such as Safari or Firefox (</w:t>
+      </w:r>
+      <w:hyperlink r:id="rId17" w:history="1">
+        <w:r>
+          <w:rPr>
+            <w:rStyle w:val="Hyperlink"/>
+          </w:rPr>
+          <w:t>Safari issue</w:t>
+        </w:r>
+      </w:hyperlink>
+      <w:r>
+        <w:t xml:space="preserve">, </w:t>
+      </w:r>
+      <w:hyperlink r:id="rId18" w:history="1">
+        <w:r>
+          <w:rPr>
+            <w:rStyle w:val="Hyperlink"/>
+          </w:rPr>
+          <w:t>Firefox issue</w:t>
+        </w:r>
+      </w:hyperlink>
+      <w:r>
+        <w:t>)</w:t>
+      </w:r>
+      <w:r>
+        <w:t>.</w:t>
+      </w:r>
+    </w:p>
     <w:p/>
+    <w:p>
+      <w:r>
+        <w:t xml:space="preserve">In addition to the continuous testing completed throughout the development of the project we also completed discrete tests for individual functions and functionality. </w:t>
+      </w:r>
+      <w:r>
+        <w:t>These tests helped validate our assumptions and confirm that the functionality being added was robust.</w:t>
+      </w:r>
+    </w:p>
+    <w:p/>
+    <w:p>
+      <w:r>
+        <w:t>The following are two such tests I completed during development.</w:t>
+      </w:r>
+    </w:p>
+    <w:p/>
+    <w:p>
+      <w:pPr>
+        <w:pStyle w:val="Heading2"/>
+        <w:rPr>
+          <w:i/>
+          <w:color w:val="000000" w:themeColor="text1"/>
+          <w:u w:val="single"/>
+        </w:rPr>
+      </w:pPr>
+      <w:bookmarkStart w:id="6" w:name="_Toc453348861"/>
+      <w:r>
+        <w:rPr>
+          <w:i/>
+          <w:color w:val="000000" w:themeColor="text1"/>
+          <w:u w:val="single"/>
+        </w:rPr>
+        <w:t>Test 1: User Login</w:t>
+      </w:r>
+      <w:bookmarkEnd w:id="6"/>
+    </w:p>
+    <w:p/>
+    <w:p>
+      <w:r>
+        <w:t>The user login functionality is completed using the Devise gem. This gem handles the authentication checking (validating the username and password with the database records) as well as producing error messages for the user.</w:t>
+      </w:r>
+    </w:p>
+    <w:p/>
+    <w:p>
+      <w:r>
+        <w:t>I developed the user login modal that is accessed from the navigation bar and connected it to the Devise gem using the recommended Devise form.</w:t>
+      </w:r>
+      <w:r>
+        <w:t xml:space="preserve"> To confirm the user modal works as expected these are the following test cases I put it through, as well as the expected results.</w:t>
+      </w:r>
+    </w:p>
+    <w:p/>
+    <w:p>
+      <w:r>
+        <w:t xml:space="preserve">The account </w:t>
+      </w:r>
+      <w:r>
+        <w:t>used for the following tests was. em</w:t>
+      </w:r>
+      <w:r>
+        <w:t xml:space="preserve">ail: </w:t>
+      </w:r>
+      <w:hyperlink r:id="rId19" w:history="1">
+        <w:r>
+          <w:rPr>
+            <w:rStyle w:val="Hyperlink"/>
+          </w:rPr>
+          <w:t>nic2015@email.com</w:t>
+        </w:r>
+      </w:hyperlink>
+      <w:r>
+        <w:t xml:space="preserve"> </w:t>
+      </w:r>
+      <w:r>
+        <w:t>and p</w:t>
+      </w:r>
+      <w:r>
+        <w:t xml:space="preserve">assword: </w:t>
+      </w:r>
+      <w:r>
+        <w:t>L3tsBu1ld</w:t>
+      </w:r>
+    </w:p>
+    <w:p/>
+    <w:tbl>
+      <w:tblPr>
+        <w:tblStyle w:val="TableGrid"/>
+        <w:tblW w:w="0" w:type="auto"/>
+        <w:tblLook w:val="04A0" w:firstRow="1" w:lastRow="0" w:firstColumn="1" w:lastColumn="0" w:noHBand="0" w:noVBand="1"/>
+      </w:tblPr>
+      <w:tblGrid>
+        <w:gridCol w:w="338"/>
+        <w:gridCol w:w="2703"/>
+        <w:gridCol w:w="4751"/>
+        <w:gridCol w:w="1218"/>
+      </w:tblGrid>
+      <w:tr>
+        <w:trPr>
+          <w:trHeight w:val="339"/>
+        </w:trPr>
+        <w:tc>
+          <w:tcPr>
+            <w:tcW w:w="338" w:type="dxa"/>
+          </w:tcPr>
+          <w:p>
+            <w:r>
+              <w:t>#</w:t>
+            </w:r>
+          </w:p>
+        </w:tc>
+        <w:tc>
+          <w:tcPr>
+            <w:tcW w:w="2703" w:type="dxa"/>
+          </w:tcPr>
+          <w:p>
+            <w:r>
+              <w:t>Task</w:t>
+            </w:r>
+          </w:p>
+        </w:tc>
+        <w:tc>
+          <w:tcPr>
+            <w:tcW w:w="4751" w:type="dxa"/>
+          </w:tcPr>
+          <w:p>
+            <w:r>
+              <w:t>Expected Result</w:t>
+            </w:r>
+          </w:p>
+        </w:tc>
+        <w:tc>
+          <w:tcPr>
+            <w:tcW w:w="1218" w:type="dxa"/>
+          </w:tcPr>
+          <w:p>
+            <w:r>
+              <w:t>Successful</w:t>
+            </w:r>
+          </w:p>
+        </w:tc>
+      </w:tr>
+      <w:tr>
+        <w:tc>
+          <w:tcPr>
+            <w:tcW w:w="338" w:type="dxa"/>
+            <w:vAlign w:val="center"/>
+          </w:tcPr>
+          <w:p>
+            <w:r>
+              <w:t>1</w:t>
+            </w:r>
+          </w:p>
+        </w:tc>
+        <w:tc>
+          <w:tcPr>
+            <w:tcW w:w="2703" w:type="dxa"/>
+            <w:vAlign w:val="center"/>
+          </w:tcPr>
+          <w:p>
+            <w:r>
+              <w:t>Log in using correct user details (email + password)</w:t>
+            </w:r>
+          </w:p>
+        </w:tc>
+        <w:tc>
+          <w:tcPr>
+            <w:tcW w:w="4751" w:type="dxa"/>
+            <w:vAlign w:val="center"/>
+          </w:tcPr>
+          <w:p>
+            <w:pPr>
+              <w:pStyle w:val="ListParagraph"/>
+              <w:numPr>
+                <w:ilvl w:val="0"/>
+                <w:numId w:val="4"/>
+              </w:numPr>
+              <w:ind w:left="313"/>
+            </w:pPr>
+            <w:r>
+              <w:t>This should log the user in</w:t>
+            </w:r>
+            <w:r>
+              <w:t>;</w:t>
+            </w:r>
+          </w:p>
+          <w:p>
+            <w:pPr>
+              <w:pStyle w:val="ListParagraph"/>
+              <w:numPr>
+                <w:ilvl w:val="0"/>
+                <w:numId w:val="4"/>
+              </w:numPr>
+              <w:ind w:left="313"/>
+            </w:pPr>
+            <w:r>
+              <w:t>Update the nav menu with their email address/username</w:t>
+            </w:r>
+            <w:r>
+              <w:t>;</w:t>
+            </w:r>
+          </w:p>
+          <w:p>
+            <w:pPr>
+              <w:pStyle w:val="ListParagraph"/>
+              <w:numPr>
+                <w:ilvl w:val="0"/>
+                <w:numId w:val="4"/>
+              </w:numPr>
+              <w:ind w:left="313"/>
+            </w:pPr>
+            <w:r>
+              <w:t>Show “My Dashboard” instead of “Contact Us”</w:t>
+            </w:r>
+            <w:r>
+              <w:t xml:space="preserve"> in the nav menu; and</w:t>
+            </w:r>
+          </w:p>
+          <w:p>
+            <w:pPr>
+              <w:pStyle w:val="ListParagraph"/>
+              <w:numPr>
+                <w:ilvl w:val="0"/>
+                <w:numId w:val="4"/>
+              </w:numPr>
+              <w:ind w:left="313"/>
+            </w:pPr>
+            <w:r>
+              <w:t>Redirect the user to the previous page they were on when they clicked log in.</w:t>
+            </w:r>
+          </w:p>
+        </w:tc>
+        <w:tc>
+          <w:tcPr>
+            <w:tcW w:w="1218" w:type="dxa"/>
+          </w:tcPr>
+          <w:p>
+            <w:pPr>
+              <w:pStyle w:val="ListParagraph"/>
+              <w:numPr>
+                <w:ilvl w:val="0"/>
+                <w:numId w:val="4"/>
+              </w:numPr>
+              <w:ind w:left="313"/>
+            </w:pPr>
+            <w:r>
+              <w:t>Y</w:t>
+            </w:r>
+          </w:p>
+          <w:p>
+            <w:pPr>
+              <w:pStyle w:val="ListParagraph"/>
+              <w:numPr>
+                <w:ilvl w:val="0"/>
+                <w:numId w:val="4"/>
+              </w:numPr>
+              <w:ind w:left="313"/>
+            </w:pPr>
+            <w:r>
+              <w:t>Y</w:t>
+            </w:r>
+          </w:p>
+          <w:p/>
+          <w:p>
+            <w:pPr>
+              <w:pStyle w:val="ListParagraph"/>
+              <w:numPr>
+                <w:ilvl w:val="0"/>
+                <w:numId w:val="4"/>
+              </w:numPr>
+              <w:ind w:left="313"/>
+            </w:pPr>
+            <w:r>
+              <w:t>Y</w:t>
+            </w:r>
+          </w:p>
+          <w:p>
+            <w:pPr>
+              <w:ind w:left="180" w:hanging="360"/>
+            </w:pPr>
+          </w:p>
+          <w:p>
+            <w:pPr>
+              <w:pStyle w:val="ListParagraph"/>
+              <w:numPr>
+                <w:ilvl w:val="0"/>
+                <w:numId w:val="4"/>
+              </w:numPr>
+              <w:ind w:left="313"/>
+            </w:pPr>
+            <w:r>
+              <w:t>Y</w:t>
+            </w:r>
+          </w:p>
+        </w:tc>
+      </w:tr>
+      <w:tr>
+        <w:tc>
+          <w:tcPr>
+            <w:tcW w:w="338" w:type="dxa"/>
+            <w:vAlign w:val="center"/>
+          </w:tcPr>
+          <w:p>
+            <w:r>
+              <w:t>2</w:t>
+            </w:r>
+          </w:p>
+        </w:tc>
+        <w:tc>
+          <w:tcPr>
+            <w:tcW w:w="2703" w:type="dxa"/>
+            <w:vAlign w:val="center"/>
+          </w:tcPr>
+          <w:p>
+            <w:r>
+              <w:t>Log in using incorrect email address (correct password)</w:t>
+            </w:r>
+          </w:p>
+        </w:tc>
+        <w:tc>
+          <w:tcPr>
+            <w:tcW w:w="4751" w:type="dxa"/>
+            <w:vAlign w:val="center"/>
+          </w:tcPr>
+          <w:p>
+            <w:pPr>
+              <w:pStyle w:val="ListParagraph"/>
+              <w:numPr>
+                <w:ilvl w:val="0"/>
+                <w:numId w:val="4"/>
+              </w:numPr>
+              <w:ind w:left="313"/>
+            </w:pPr>
+            <w:r>
+              <w:t>This should redirect user to root_url/login</w:t>
+            </w:r>
+            <w:r>
+              <w:t>;</w:t>
+            </w:r>
+          </w:p>
+          <w:p>
+            <w:pPr>
+              <w:pStyle w:val="ListParagraph"/>
+              <w:numPr>
+                <w:ilvl w:val="0"/>
+                <w:numId w:val="4"/>
+              </w:numPr>
+              <w:ind w:left="313"/>
+            </w:pPr>
+            <w:r>
+              <w:t>Show the following error:</w:t>
+            </w:r>
+            <w:r>
+              <w:t xml:space="preserve"> “Incorrect email address</w:t>
+            </w:r>
+            <w:r>
+              <w:t xml:space="preserve"> or password.</w:t>
+            </w:r>
+            <w:r>
+              <w:t>”</w:t>
+            </w:r>
+            <w:r>
+              <w:t>;</w:t>
+            </w:r>
+          </w:p>
+          <w:p>
+            <w:pPr>
+              <w:pStyle w:val="ListParagraph"/>
+              <w:numPr>
+                <w:ilvl w:val="0"/>
+                <w:numId w:val="4"/>
+              </w:numPr>
+              <w:ind w:left="313"/>
+            </w:pPr>
+            <w:r>
+              <w:t>The</w:t>
+            </w:r>
+            <w:r>
+              <w:t xml:space="preserve"> password field</w:t>
+            </w:r>
+            <w:r>
+              <w:t xml:space="preserve"> should be cleared</w:t>
+            </w:r>
+            <w:r>
+              <w:t>; and</w:t>
+            </w:r>
+          </w:p>
+          <w:p>
+            <w:pPr>
+              <w:pStyle w:val="ListParagraph"/>
+              <w:numPr>
+                <w:ilvl w:val="0"/>
+                <w:numId w:val="4"/>
+              </w:numPr>
+              <w:ind w:left="313"/>
+            </w:pPr>
+            <w:r>
+              <w:t>When successfully logged in it should redirect the user to root_url/buy</w:t>
+            </w:r>
+            <w:r>
+              <w:t>.</w:t>
+            </w:r>
+          </w:p>
+        </w:tc>
+        <w:tc>
+          <w:tcPr>
+            <w:tcW w:w="1218" w:type="dxa"/>
+          </w:tcPr>
+          <w:p>
+            <w:pPr>
+              <w:pStyle w:val="ListParagraph"/>
+              <w:numPr>
+                <w:ilvl w:val="0"/>
+                <w:numId w:val="4"/>
+              </w:numPr>
+              <w:ind w:left="313"/>
+            </w:pPr>
+            <w:r>
+              <w:t>Y</w:t>
+            </w:r>
+          </w:p>
+          <w:p>
+            <w:pPr>
+              <w:pStyle w:val="ListParagraph"/>
+              <w:numPr>
+                <w:ilvl w:val="0"/>
+                <w:numId w:val="4"/>
+              </w:numPr>
+              <w:ind w:left="313"/>
+            </w:pPr>
+            <w:r>
+              <w:t>Y</w:t>
+            </w:r>
+          </w:p>
+          <w:p/>
+          <w:p>
+            <w:pPr>
+              <w:pStyle w:val="ListParagraph"/>
+              <w:numPr>
+                <w:ilvl w:val="0"/>
+                <w:numId w:val="4"/>
+              </w:numPr>
+              <w:ind w:left="313"/>
+            </w:pPr>
+            <w:r>
+              <w:t>Y</w:t>
+            </w:r>
+          </w:p>
+          <w:p>
+            <w:pPr>
+              <w:pStyle w:val="ListParagraph"/>
+              <w:numPr>
+                <w:ilvl w:val="0"/>
+                <w:numId w:val="4"/>
+              </w:numPr>
+              <w:ind w:left="313"/>
+            </w:pPr>
+            <w:r>
+              <w:t>Y</w:t>
+            </w:r>
+          </w:p>
+          <w:p/>
+        </w:tc>
+      </w:tr>
+      <w:tr>
+        <w:trPr>
+          <w:trHeight w:val="879"/>
+        </w:trPr>
+        <w:tc>
+          <w:tcPr>
+            <w:tcW w:w="338" w:type="dxa"/>
+            <w:vAlign w:val="center"/>
+          </w:tcPr>
+          <w:p>
+            <w:r>
+              <w:t>3</w:t>
+            </w:r>
+          </w:p>
+        </w:tc>
+        <w:tc>
+          <w:tcPr>
+            <w:tcW w:w="2703" w:type="dxa"/>
+            <w:vAlign w:val="center"/>
+          </w:tcPr>
+          <w:p>
+            <w:r>
+              <w:t>Log in using incorrect password (correct email address)</w:t>
+            </w:r>
+          </w:p>
+        </w:tc>
+        <w:tc>
+          <w:tcPr>
+            <w:tcW w:w="4751" w:type="dxa"/>
+            <w:vAlign w:val="center"/>
+          </w:tcPr>
+          <w:p>
+            <w:pPr>
+              <w:pStyle w:val="ListParagraph"/>
+              <w:numPr>
+                <w:ilvl w:val="0"/>
+                <w:numId w:val="4"/>
+              </w:numPr>
+              <w:ind w:left="313"/>
+            </w:pPr>
+            <w:r>
+              <w:t>This test has the same expected outcomes as test 2.</w:t>
+            </w:r>
+          </w:p>
+        </w:tc>
+        <w:tc>
+          <w:tcPr>
+            <w:tcW w:w="1218" w:type="dxa"/>
+            <w:vAlign w:val="center"/>
+          </w:tcPr>
+          <w:p>
+            <w:pPr>
+              <w:pStyle w:val="ListParagraph"/>
+              <w:numPr>
+                <w:ilvl w:val="0"/>
+                <w:numId w:val="4"/>
+              </w:numPr>
+              <w:ind w:left="313"/>
+            </w:pPr>
+            <w:r>
+              <w:t>Y</w:t>
+            </w:r>
+          </w:p>
+        </w:tc>
+      </w:tr>
+      <w:tr>
+        <w:tc>
+          <w:tcPr>
+            <w:tcW w:w="338" w:type="dxa"/>
+            <w:vAlign w:val="center"/>
+          </w:tcPr>
+          <w:p>
+            <w:r>
+              <w:t>4</w:t>
+            </w:r>
+          </w:p>
+        </w:tc>
+        <w:tc>
+          <w:tcPr>
+            <w:tcW w:w="2703" w:type="dxa"/>
+            <w:vAlign w:val="center"/>
+          </w:tcPr>
+          <w:p>
+            <w:r>
+              <w:t>Log in using incorrect email and password</w:t>
+            </w:r>
+          </w:p>
+        </w:tc>
+        <w:tc>
+          <w:tcPr>
+            <w:tcW w:w="4751" w:type="dxa"/>
+            <w:vAlign w:val="center"/>
+          </w:tcPr>
+          <w:p>
+            <w:pPr>
+              <w:pStyle w:val="ListParagraph"/>
+              <w:numPr>
+                <w:ilvl w:val="0"/>
+                <w:numId w:val="4"/>
+              </w:numPr>
+              <w:ind w:left="313"/>
+            </w:pPr>
+            <w:r>
+              <w:t xml:space="preserve">This </w:t>
+            </w:r>
+            <w:r>
+              <w:t>test has the same expected outcomes as test 2.</w:t>
+            </w:r>
+          </w:p>
+        </w:tc>
+        <w:tc>
+          <w:tcPr>
+            <w:tcW w:w="1218" w:type="dxa"/>
+            <w:vAlign w:val="center"/>
+          </w:tcPr>
+          <w:p>
+            <w:pPr>
+              <w:pStyle w:val="ListParagraph"/>
+              <w:numPr>
+                <w:ilvl w:val="0"/>
+                <w:numId w:val="4"/>
+              </w:numPr>
+              <w:ind w:left="313"/>
+            </w:pPr>
+            <w:r>
+              <w:t>Y</w:t>
+            </w:r>
+          </w:p>
+        </w:tc>
+      </w:tr>
+    </w:tbl>
+    <w:p>
+      <w:pPr>
+        <w:jc w:val="center"/>
+      </w:pPr>
+      <w:r>
+        <w:t>Test methods and passing criteria for the Login functionality</w:t>
+      </w:r>
+      <w:r>
+        <w:br w:type="page"/>
+      </w:r>
+    </w:p>
+    <w:p>
+      <w:pPr>
+        <w:rPr>
+          <w:b/>
+          <w:u w:val="single"/>
+        </w:rPr>
+      </w:pPr>
+      <w:r>
+        <w:rPr>
+          <w:b/>
+          <w:u w:val="single"/>
+        </w:rPr>
+        <w:t>Screenshots for Test 1:</w:t>
+      </w:r>
+    </w:p>
+    <w:p/>
+    <w:p>
+      <w:pPr>
+        <w:jc w:val="center"/>
+      </w:pPr>
+      <w:r>
+        <w:rPr>
+          <w:noProof/>
+        </w:rPr>
+        <w:drawing>
+          <wp:inline distT="0" distB="0" distL="0" distR="0" wp14:anchorId="2C28C797" wp14:editId="1247A6FC">
+            <wp:extent cx="5727700" cy="502920"/>
+            <wp:effectExtent l="0" t="0" r="12700" b="5080"/>
+            <wp:docPr id="11" name="Picture 11"/>
+            <wp:cNvGraphicFramePr>
+              <a:graphicFrameLocks xmlns:a="http://schemas.openxmlformats.org/drawingml/2006/main" noChangeAspect="1"/>
+            </wp:cNvGraphicFramePr>
+            <a:graphic xmlns:a="http://schemas.openxmlformats.org/drawingml/2006/main">
+              <a:graphicData uri="http://schemas.openxmlformats.org/drawingml/2006/picture">
+                <pic:pic xmlns:pic="http://schemas.openxmlformats.org/drawingml/2006/picture">
+                  <pic:nvPicPr>
+                    <pic:cNvPr id="11" name="Screen Shot 2016-06-10 at 17.49.56.png"/>
+                    <pic:cNvPicPr/>
+                  </pic:nvPicPr>
+                  <pic:blipFill>
+                    <a:blip r:embed="rId20">
+                      <a:extLst>
+                        <a:ext uri="{28A0092B-C50C-407E-A947-70E740481C1C}">
+                          <a14:useLocalDpi xmlns:a14="http://schemas.microsoft.com/office/drawing/2010/main" val="0"/>
+                        </a:ext>
+                      </a:extLst>
+                    </a:blip>
+                    <a:stretch>
+                      <a:fillRect/>
+                    </a:stretch>
+                  </pic:blipFill>
+                  <pic:spPr>
+                    <a:xfrm>
+                      <a:off x="0" y="0"/>
+                      <a:ext cx="5727700" cy="502920"/>
+                    </a:xfrm>
+                    <a:prstGeom prst="rect">
+                      <a:avLst/>
+                    </a:prstGeom>
+                  </pic:spPr>
+                </pic:pic>
+              </a:graphicData>
+            </a:graphic>
+          </wp:inline>
+        </w:drawing>
+      </w:r>
+    </w:p>
+    <w:p>
+      <w:pPr>
+        <w:jc w:val="center"/>
+      </w:pPr>
+      <w:r>
+        <w:t xml:space="preserve">Nav menu before </w:t>
+      </w:r>
+      <w:r>
+        <w:t>logging</w:t>
+      </w:r>
+      <w:r>
+        <w:t xml:space="preserve"> in showing “Contact Us” and the login/join buttons that launch the modal.</w:t>
+      </w:r>
+    </w:p>
+    <w:p/>
+    <w:p>
+      <w:pPr>
+        <w:jc w:val="center"/>
+      </w:pPr>
+      <w:r>
+        <w:rPr>
+          <w:noProof/>
+        </w:rPr>
+        <w:drawing>
+          <wp:inline distT="0" distB="0" distL="0" distR="0" wp14:anchorId="03422B79" wp14:editId="1693B7BA">
+            <wp:extent cx="5727700" cy="5516880"/>
+            <wp:effectExtent l="0" t="0" r="12700" b="0"/>
+            <wp:docPr id="9" name="Picture 9"/>
+            <wp:cNvGraphicFramePr>
+              <a:graphicFrameLocks xmlns:a="http://schemas.openxmlformats.org/drawingml/2006/main" noChangeAspect="1"/>
+            </wp:cNvGraphicFramePr>
+            <a:graphic xmlns:a="http://schemas.openxmlformats.org/drawingml/2006/main">
+              <a:graphicData uri="http://schemas.openxmlformats.org/drawingml/2006/picture">
+                <pic:pic xmlns:pic="http://schemas.openxmlformats.org/drawingml/2006/picture">
+                  <pic:nvPicPr>
+                    <pic:cNvPr id="9" name="Screen Shot 2016-06-10 at 17.39.54.png"/>
+                    <pic:cNvPicPr/>
+                  </pic:nvPicPr>
+                  <pic:blipFill>
+                    <a:blip r:embed="rId21">
+                      <a:extLst>
+                        <a:ext uri="{28A0092B-C50C-407E-A947-70E740481C1C}">
+                          <a14:useLocalDpi xmlns:a14="http://schemas.microsoft.com/office/drawing/2010/main" val="0"/>
+                        </a:ext>
+                      </a:extLst>
+                    </a:blip>
+                    <a:stretch>
+                      <a:fillRect/>
+                    </a:stretch>
+                  </pic:blipFill>
+                  <pic:spPr>
+                    <a:xfrm>
+                      <a:off x="0" y="0"/>
+                      <a:ext cx="5727700" cy="5516880"/>
+                    </a:xfrm>
+                    <a:prstGeom prst="rect">
+                      <a:avLst/>
+                    </a:prstGeom>
+                  </pic:spPr>
+                </pic:pic>
+              </a:graphicData>
+            </a:graphic>
+          </wp:inline>
+        </w:drawing>
+      </w:r>
+    </w:p>
+    <w:p>
+      <w:pPr>
+        <w:jc w:val="center"/>
+      </w:pPr>
+      <w:r>
+        <w:t>M</w:t>
+      </w:r>
+      <w:r>
+        <w:t>odal with correct information prior to selecting Log in.</w:t>
+      </w:r>
+    </w:p>
+    <w:p/>
+    <w:p>
+      <w:r>
+        <w:rPr>
+          <w:noProof/>
+        </w:rPr>
+        <w:drawing>
+          <wp:inline distT="0" distB="0" distL="0" distR="0" wp14:anchorId="28E29C97" wp14:editId="67264340">
+            <wp:extent cx="5727700" cy="554990"/>
+            <wp:effectExtent l="0" t="0" r="12700" b="3810"/>
+            <wp:docPr id="10" name="Picture 10"/>
+            <wp:cNvGraphicFramePr>
+              <a:graphicFrameLocks xmlns:a="http://schemas.openxmlformats.org/drawingml/2006/main" noChangeAspect="1"/>
+            </wp:cNvGraphicFramePr>
+            <a:graphic xmlns:a="http://schemas.openxmlformats.org/drawingml/2006/main">
+              <a:graphicData uri="http://schemas.openxmlformats.org/drawingml/2006/picture">
+                <pic:pic xmlns:pic="http://schemas.openxmlformats.org/drawingml/2006/picture">
+                  <pic:nvPicPr>
+                    <pic:cNvPr id="10" name="Screen Shot 2016-06-10 at 17.40.06.png"/>
+                    <pic:cNvPicPr/>
+                  </pic:nvPicPr>
+                  <pic:blipFill>
+                    <a:blip r:embed="rId22">
+                      <a:extLst>
+                        <a:ext uri="{28A0092B-C50C-407E-A947-70E740481C1C}">
+                          <a14:useLocalDpi xmlns:a14="http://schemas.microsoft.com/office/drawing/2010/main" val="0"/>
+                        </a:ext>
+                      </a:extLst>
+                    </a:blip>
+                    <a:stretch>
+                      <a:fillRect/>
+                    </a:stretch>
+                  </pic:blipFill>
+                  <pic:spPr>
+                    <a:xfrm>
+                      <a:off x="0" y="0"/>
+                      <a:ext cx="5727700" cy="554990"/>
+                    </a:xfrm>
+                    <a:prstGeom prst="rect">
+                      <a:avLst/>
+                    </a:prstGeom>
+                  </pic:spPr>
+                </pic:pic>
+              </a:graphicData>
+            </a:graphic>
+          </wp:inline>
+        </w:drawing>
+      </w:r>
+    </w:p>
+    <w:p>
+      <w:pPr>
+        <w:jc w:val="center"/>
+      </w:pPr>
+      <w:r>
+        <w:t>Nav menu showing MyActivity in the menu, and the user’s username showing</w:t>
+      </w:r>
+    </w:p>
+    <w:p/>
+    <w:p>
+      <w:r>
+        <w:br w:type="page"/>
+      </w:r>
+    </w:p>
+    <w:p>
+      <w:pPr>
+        <w:rPr>
+          <w:b/>
+          <w:u w:val="single"/>
+        </w:rPr>
+      </w:pPr>
+      <w:r>
+        <w:rPr>
+          <w:b/>
+          <w:u w:val="single"/>
+        </w:rPr>
+        <w:t>Screenshots for Test 2:</w:t>
+      </w:r>
+    </w:p>
+    <w:p/>
+    <w:p>
+      <w:pPr>
+        <w:jc w:val="center"/>
+      </w:pPr>
+      <w:r>
+        <w:rPr>
+          <w:noProof/>
+        </w:rPr>
+        <w:drawing>
+          <wp:inline distT="0" distB="0" distL="0" distR="0" wp14:anchorId="03651E5C" wp14:editId="6A4D30C8">
+            <wp:extent cx="5727700" cy="2066925"/>
+            <wp:effectExtent l="0" t="0" r="12700" b="0"/>
+            <wp:docPr id="13" name="Picture 13"/>
+            <wp:cNvGraphicFramePr>
+              <a:graphicFrameLocks xmlns:a="http://schemas.openxmlformats.org/drawingml/2006/main" noChangeAspect="1"/>
+            </wp:cNvGraphicFramePr>
+            <a:graphic xmlns:a="http://schemas.openxmlformats.org/drawingml/2006/main">
+              <a:graphicData uri="http://schemas.openxmlformats.org/drawingml/2006/picture">
+                <pic:pic xmlns:pic="http://schemas.openxmlformats.org/drawingml/2006/picture">
+                  <pic:nvPicPr>
+                    <pic:cNvPr id="13" name="Screen Shot 2016-06-10 at 17.52.03.png"/>
+                    <pic:cNvPicPr/>
+                  </pic:nvPicPr>
+                  <pic:blipFill>
+                    <a:blip r:embed="rId23">
+                      <a:extLst>
+                        <a:ext uri="{28A0092B-C50C-407E-A947-70E740481C1C}">
+                          <a14:useLocalDpi xmlns:a14="http://schemas.microsoft.com/office/drawing/2010/main" val="0"/>
+                        </a:ext>
+                      </a:extLst>
+                    </a:blip>
+                    <a:stretch>
+                      <a:fillRect/>
+                    </a:stretch>
+                  </pic:blipFill>
+                  <pic:spPr>
+                    <a:xfrm>
+                      <a:off x="0" y="0"/>
+                      <a:ext cx="5727700" cy="2066925"/>
+                    </a:xfrm>
+                    <a:prstGeom prst="rect">
+                      <a:avLst/>
+                    </a:prstGeom>
+                  </pic:spPr>
+                </pic:pic>
+              </a:graphicData>
+            </a:graphic>
+          </wp:inline>
+        </w:drawing>
+      </w:r>
+    </w:p>
+    <w:p>
+      <w:pPr>
+        <w:jc w:val="center"/>
+      </w:pPr>
+      <w:r>
+        <w:t>The incorrect email address used. This should redirect to the /login/ url with an error</w:t>
+      </w:r>
+    </w:p>
+    <w:p/>
+    <w:p>
+      <w:pPr>
+        <w:jc w:val="center"/>
+      </w:pPr>
+      <w:r>
+        <w:rPr>
+          <w:noProof/>
+        </w:rPr>
+        <w:drawing>
+          <wp:inline distT="0" distB="0" distL="0" distR="0" wp14:anchorId="36DF679A" wp14:editId="42C31978">
+            <wp:extent cx="5022980" cy="5603240"/>
+            <wp:effectExtent l="0" t="0" r="6350" b="10160"/>
+            <wp:docPr id="12" name="Picture 12"/>
+            <wp:cNvGraphicFramePr>
+              <a:graphicFrameLocks xmlns:a="http://schemas.openxmlformats.org/drawingml/2006/main" noChangeAspect="1"/>
+            </wp:cNvGraphicFramePr>
+            <a:graphic xmlns:a="http://schemas.openxmlformats.org/drawingml/2006/main">
+              <a:graphicData uri="http://schemas.openxmlformats.org/drawingml/2006/picture">
+                <pic:pic xmlns:pic="http://schemas.openxmlformats.org/drawingml/2006/picture">
+                  <pic:nvPicPr>
+                    <pic:cNvPr id="12" name="Screen Shot 2016-06-10 at 17.52.19.png"/>
+                    <pic:cNvPicPr/>
+                  </pic:nvPicPr>
+                  <pic:blipFill>
+                    <a:blip r:embed="rId24">
+                      <a:extLst>
+                        <a:ext uri="{28A0092B-C50C-407E-A947-70E740481C1C}">
+                          <a14:useLocalDpi xmlns:a14="http://schemas.microsoft.com/office/drawing/2010/main" val="0"/>
+                        </a:ext>
+                      </a:extLst>
+                    </a:blip>
+                    <a:stretch>
+                      <a:fillRect/>
+                    </a:stretch>
+                  </pic:blipFill>
+                  <pic:spPr>
+                    <a:xfrm>
+                      <a:off x="0" y="0"/>
+                      <a:ext cx="5029617" cy="5610644"/>
+                    </a:xfrm>
+                    <a:prstGeom prst="rect">
+                      <a:avLst/>
+                    </a:prstGeom>
+                  </pic:spPr>
+                </pic:pic>
+              </a:graphicData>
+            </a:graphic>
+          </wp:inline>
+        </w:drawing>
+      </w:r>
+    </w:p>
+    <w:p>
+      <w:pPr>
+        <w:jc w:val="center"/>
+      </w:pPr>
+      <w:r>
+        <w:t>This is from the root_url/login/ page and it has kept the old email and shown the error to the user. Entering the correct details redirected back to /buy as expected.</w:t>
+      </w:r>
+      <w:r>
+        <w:br w:type="page"/>
+      </w:r>
+    </w:p>
+    <w:p>
+      <w:pPr>
+        <w:rPr>
+          <w:b/>
+          <w:u w:val="single"/>
+        </w:rPr>
+      </w:pPr>
+      <w:r>
+        <w:rPr>
+          <w:b/>
+          <w:u w:val="single"/>
+        </w:rPr>
+        <w:t xml:space="preserve">Screenshots for Test </w:t>
+      </w:r>
+      <w:r>
+        <w:rPr>
+          <w:b/>
+          <w:u w:val="single"/>
+        </w:rPr>
+        <w:t>3</w:t>
+      </w:r>
+      <w:r>
+        <w:rPr>
+          <w:b/>
+          <w:u w:val="single"/>
+        </w:rPr>
+        <w:t>:</w:t>
+      </w:r>
+    </w:p>
+    <w:p>
+      <w:pPr>
+        <w:jc w:val="center"/>
+      </w:pPr>
+    </w:p>
+    <w:p>
+      <w:pPr>
+        <w:jc w:val="center"/>
+      </w:pPr>
+      <w:r>
+        <w:rPr>
+          <w:noProof/>
+        </w:rPr>
+        <w:drawing>
+          <wp:inline distT="0" distB="0" distL="0" distR="0" wp14:anchorId="6EE47A46" wp14:editId="54B2F91C">
+            <wp:extent cx="5727700" cy="2685415"/>
+            <wp:effectExtent l="0" t="0" r="12700" b="6985"/>
+            <wp:docPr id="14" name="Picture 14"/>
+            <wp:cNvGraphicFramePr>
+              <a:graphicFrameLocks xmlns:a="http://schemas.openxmlformats.org/drawingml/2006/main" noChangeAspect="1"/>
+            </wp:cNvGraphicFramePr>
+            <a:graphic xmlns:a="http://schemas.openxmlformats.org/drawingml/2006/main">
+              <a:graphicData uri="http://schemas.openxmlformats.org/drawingml/2006/picture">
+                <pic:pic xmlns:pic="http://schemas.openxmlformats.org/drawingml/2006/picture">
+                  <pic:nvPicPr>
+                    <pic:cNvPr id="14" name="Screen Shot 2016-06-10 at 18.22.18.png"/>
+                    <pic:cNvPicPr/>
+                  </pic:nvPicPr>
+                  <pic:blipFill>
+                    <a:blip r:embed="rId25">
+                      <a:extLst>
+                        <a:ext uri="{28A0092B-C50C-407E-A947-70E740481C1C}">
+                          <a14:useLocalDpi xmlns:a14="http://schemas.microsoft.com/office/drawing/2010/main" val="0"/>
+                        </a:ext>
+                      </a:extLst>
+                    </a:blip>
+                    <a:stretch>
+                      <a:fillRect/>
+                    </a:stretch>
+                  </pic:blipFill>
+                  <pic:spPr>
+                    <a:xfrm>
+                      <a:off x="0" y="0"/>
+                      <a:ext cx="5727700" cy="2685415"/>
+                    </a:xfrm>
+                    <a:prstGeom prst="rect">
+                      <a:avLst/>
+                    </a:prstGeom>
+                  </pic:spPr>
+                </pic:pic>
+              </a:graphicData>
+            </a:graphic>
+          </wp:inline>
+        </w:drawing>
+      </w:r>
+    </w:p>
+    <w:p>
+      <w:pPr>
+        <w:jc w:val="center"/>
+      </w:pPr>
+      <w:r>
+        <w:t>This is the incorrect password, but correct email test.</w:t>
+      </w:r>
+    </w:p>
+    <w:p>
+      <w:pPr>
+        <w:jc w:val="center"/>
+      </w:pPr>
+    </w:p>
+    <w:p>
+      <w:pPr>
+        <w:jc w:val="center"/>
+      </w:pPr>
+      <w:r>
+        <w:rPr>
+          <w:noProof/>
+        </w:rPr>
+        <w:drawing>
+          <wp:inline distT="0" distB="0" distL="0" distR="0" wp14:anchorId="00A65069" wp14:editId="36F59A5A">
+            <wp:extent cx="5727700" cy="2665095"/>
+            <wp:effectExtent l="0" t="0" r="12700" b="1905"/>
+            <wp:docPr id="15" name="Picture 15"/>
+            <wp:cNvGraphicFramePr>
+              <a:graphicFrameLocks xmlns:a="http://schemas.openxmlformats.org/drawingml/2006/main" noChangeAspect="1"/>
+            </wp:cNvGraphicFramePr>
+            <a:graphic xmlns:a="http://schemas.openxmlformats.org/drawingml/2006/main">
+              <a:graphicData uri="http://schemas.openxmlformats.org/drawingml/2006/picture">
+                <pic:pic xmlns:pic="http://schemas.openxmlformats.org/drawingml/2006/picture">
+                  <pic:nvPicPr>
+                    <pic:cNvPr id="15" name="Screen Shot 2016-06-10 at 18.22.34.png"/>
+                    <pic:cNvPicPr/>
+                  </pic:nvPicPr>
+                  <pic:blipFill>
+                    <a:blip r:embed="rId26" cstate="print">
+                      <a:extLst>
+                        <a:ext uri="{28A0092B-C50C-407E-A947-70E740481C1C}">
+                          <a14:useLocalDpi xmlns:a14="http://schemas.microsoft.com/office/drawing/2010/main" val="0"/>
+                        </a:ext>
+                      </a:extLst>
+                    </a:blip>
+                    <a:stretch>
+                      <a:fillRect/>
+                    </a:stretch>
+                  </pic:blipFill>
+                  <pic:spPr>
+                    <a:xfrm>
+                      <a:off x="0" y="0"/>
+                      <a:ext cx="5727700" cy="2665095"/>
+                    </a:xfrm>
+                    <a:prstGeom prst="rect">
+                      <a:avLst/>
+                    </a:prstGeom>
+                  </pic:spPr>
+                </pic:pic>
+              </a:graphicData>
+            </a:graphic>
+          </wp:inline>
+        </w:drawing>
+      </w:r>
+    </w:p>
+    <w:p>
+      <w:pPr>
+        <w:jc w:val="center"/>
+      </w:pPr>
+      <w:r>
+        <w:t xml:space="preserve">Again, redirected to root_url/login with the error message. </w:t>
+      </w:r>
+      <w:r>
+        <w:t>Entering the correct details redirected back to /buy as expected.</w:t>
+      </w:r>
+    </w:p>
+    <w:p>
+      <w:pPr>
+        <w:jc w:val="center"/>
+      </w:pPr>
+    </w:p>
+    <w:p>
+      <w:r>
+        <w:br w:type="page"/>
+      </w:r>
+    </w:p>
+    <w:p>
+      <w:pPr>
+        <w:rPr>
+          <w:b/>
+          <w:u w:val="single"/>
+        </w:rPr>
+      </w:pPr>
+      <w:r>
+        <w:rPr>
+          <w:b/>
+          <w:u w:val="single"/>
+        </w:rPr>
+        <w:t xml:space="preserve">Screenshots for Test </w:t>
+      </w:r>
+      <w:r>
+        <w:rPr>
+          <w:b/>
+          <w:u w:val="single"/>
+        </w:rPr>
+        <w:t>4</w:t>
+      </w:r>
+      <w:r>
+        <w:rPr>
+          <w:b/>
+          <w:u w:val="single"/>
+        </w:rPr>
+        <w:t>:</w:t>
+      </w:r>
+    </w:p>
+    <w:p>
+      <w:pPr>
+        <w:jc w:val="center"/>
+      </w:pPr>
+    </w:p>
+    <w:p>
+      <w:pPr>
+        <w:jc w:val="center"/>
+      </w:pPr>
+      <w:r>
+        <w:rPr>
+          <w:noProof/>
+        </w:rPr>
+        <w:drawing>
+          <wp:inline distT="0" distB="0" distL="0" distR="0" wp14:anchorId="7F9FB512" wp14:editId="2CB8B91E">
+            <wp:extent cx="5727700" cy="2546985"/>
+            <wp:effectExtent l="0" t="0" r="12700" b="0"/>
+            <wp:docPr id="16" name="Picture 16"/>
+            <wp:cNvGraphicFramePr>
+              <a:graphicFrameLocks xmlns:a="http://schemas.openxmlformats.org/drawingml/2006/main" noChangeAspect="1"/>
+            </wp:cNvGraphicFramePr>
+            <a:graphic xmlns:a="http://schemas.openxmlformats.org/drawingml/2006/main">
+              <a:graphicData uri="http://schemas.openxmlformats.org/drawingml/2006/picture">
+                <pic:pic xmlns:pic="http://schemas.openxmlformats.org/drawingml/2006/picture">
+                  <pic:nvPicPr>
+                    <pic:cNvPr id="16" name="Screen Shot 2016-06-10 at 18.24.55.png"/>
+                    <pic:cNvPicPr/>
+                  </pic:nvPicPr>
+                  <pic:blipFill>
+                    <a:blip r:embed="rId27">
+                      <a:extLst>
+                        <a:ext uri="{28A0092B-C50C-407E-A947-70E740481C1C}">
+                          <a14:useLocalDpi xmlns:a14="http://schemas.microsoft.com/office/drawing/2010/main" val="0"/>
+                        </a:ext>
+                      </a:extLst>
+                    </a:blip>
+                    <a:stretch>
+                      <a:fillRect/>
+                    </a:stretch>
+                  </pic:blipFill>
+                  <pic:spPr>
+                    <a:xfrm>
+                      <a:off x="0" y="0"/>
+                      <a:ext cx="5727700" cy="2546985"/>
+                    </a:xfrm>
+                    <a:prstGeom prst="rect">
+                      <a:avLst/>
+                    </a:prstGeom>
+                  </pic:spPr>
+                </pic:pic>
+              </a:graphicData>
+            </a:graphic>
+          </wp:inline>
+        </w:drawing>
+      </w:r>
+    </w:p>
+    <w:p>
+      <w:pPr>
+        <w:jc w:val="center"/>
+      </w:pPr>
+      <w:r>
+        <w:t>Incorrect email and password test.</w:t>
+      </w:r>
+    </w:p>
+    <w:p>
+      <w:pPr>
+        <w:jc w:val="center"/>
+      </w:pPr>
+    </w:p>
+    <w:p>
+      <w:pPr>
+        <w:jc w:val="center"/>
+      </w:pPr>
+      <w:r>
+        <w:rPr>
+          <w:noProof/>
+        </w:rPr>
+        <w:drawing>
+          <wp:inline distT="0" distB="0" distL="0" distR="0" wp14:anchorId="65168B33" wp14:editId="1E55A0ED">
+            <wp:extent cx="5727700" cy="2804795"/>
+            <wp:effectExtent l="0" t="0" r="12700" b="0"/>
+            <wp:docPr id="17" name="Picture 17"/>
+            <wp:cNvGraphicFramePr>
+              <a:graphicFrameLocks xmlns:a="http://schemas.openxmlformats.org/drawingml/2006/main" noChangeAspect="1"/>
+            </wp:cNvGraphicFramePr>
+            <a:graphic xmlns:a="http://schemas.openxmlformats.org/drawingml/2006/main">
+              <a:graphicData uri="http://schemas.openxmlformats.org/drawingml/2006/picture">
+                <pic:pic xmlns:pic="http://schemas.openxmlformats.org/drawingml/2006/picture">
+                  <pic:nvPicPr>
+                    <pic:cNvPr id="17" name="Screen Shot 2016-06-10 at 18.25.03.png"/>
+                    <pic:cNvPicPr/>
+                  </pic:nvPicPr>
+                  <pic:blipFill>
+                    <a:blip r:embed="rId28">
+                      <a:extLst>
+                        <a:ext uri="{28A0092B-C50C-407E-A947-70E740481C1C}">
+                          <a14:useLocalDpi xmlns:a14="http://schemas.microsoft.com/office/drawing/2010/main" val="0"/>
+                        </a:ext>
+                      </a:extLst>
+                    </a:blip>
+                    <a:stretch>
+                      <a:fillRect/>
+                    </a:stretch>
+                  </pic:blipFill>
+                  <pic:spPr>
+                    <a:xfrm>
+                      <a:off x="0" y="0"/>
+                      <a:ext cx="5727700" cy="2804795"/>
+                    </a:xfrm>
+                    <a:prstGeom prst="rect">
+                      <a:avLst/>
+                    </a:prstGeom>
+                  </pic:spPr>
+                </pic:pic>
+              </a:graphicData>
+            </a:graphic>
+          </wp:inline>
+        </w:drawing>
+      </w:r>
+    </w:p>
+    <w:p>
+      <w:pPr>
+        <w:jc w:val="center"/>
+      </w:pPr>
+      <w:r>
+        <w:t xml:space="preserve">Again, we are redirected to the root_url/login page with the error message shown. </w:t>
+      </w:r>
+      <w:r>
+        <w:t>Entering the correct details redirected back to /buy as expected.</w:t>
+      </w:r>
+    </w:p>
+    <w:p>
+      <w:pPr>
+        <w:jc w:val="center"/>
+      </w:pPr>
+    </w:p>
+    <w:p>
+      <w:r>
+        <w:t>The site successfully passed all four tests of the Login action as built using Devise and both a modal and login page.</w:t>
+      </w:r>
+      <w:r>
+        <w:t xml:space="preserve"> The benefit of testing this way also verifies that the login page works (if a user was to login without using the modal), as all 3 error tests test what would happen when the user logs in from the root_url/login page to confirm they get redirected back to the /buy page.</w:t>
+      </w:r>
+    </w:p>
+    <w:p/>
+    <w:p>
+      <w:pPr>
+        <w:rPr>
+          <w:rFonts w:asciiTheme="majorHAnsi" w:eastAsiaTheme="majorEastAsia" w:hAnsiTheme="majorHAnsi" w:cstheme="majorBidi"/>
+          <w:i/>
+          <w:color w:val="000000" w:themeColor="text1"/>
+          <w:sz w:val="26"/>
+          <w:szCs w:val="26"/>
+          <w:u w:val="single"/>
+        </w:rPr>
+      </w:pPr>
+      <w:r>
+        <w:rPr>
+          <w:i/>
+          <w:color w:val="000000" w:themeColor="text1"/>
+          <w:u w:val="single"/>
+        </w:rPr>
+        <w:br w:type="page"/>
+      </w:r>
+    </w:p>
+    <w:p>
+      <w:pPr>
+        <w:pStyle w:val="Heading2"/>
+        <w:rPr>
+          <w:i/>
+          <w:color w:val="000000" w:themeColor="text1"/>
+          <w:u w:val="single"/>
+        </w:rPr>
+      </w:pPr>
+      <w:bookmarkStart w:id="7" w:name="_Toc453348862"/>
+      <w:r>
+        <w:rPr>
+          <w:i/>
+          <w:color w:val="000000" w:themeColor="text1"/>
+          <w:u w:val="single"/>
+        </w:rPr>
+        <w:t xml:space="preserve">Test </w:t>
+      </w:r>
+      <w:r>
+        <w:rPr>
+          <w:i/>
+          <w:color w:val="000000" w:themeColor="text1"/>
+          <w:u w:val="single"/>
+        </w:rPr>
+        <w:t>2</w:t>
+      </w:r>
+      <w:r>
+        <w:rPr>
+          <w:i/>
+          <w:color w:val="000000" w:themeColor="text1"/>
+          <w:u w:val="single"/>
+        </w:rPr>
+        <w:t>:</w:t>
+      </w:r>
+      <w:r>
+        <w:rPr>
+          <w:i/>
+          <w:color w:val="000000" w:themeColor="text1"/>
+          <w:u w:val="single"/>
+        </w:rPr>
+        <w:t xml:space="preserve"> </w:t>
+      </w:r>
+      <w:r>
+        <w:rPr>
+          <w:i/>
+          <w:color w:val="000000" w:themeColor="text1"/>
+          <w:u w:val="single"/>
+        </w:rPr>
+        <w:t>Suburb/</w:t>
+      </w:r>
+      <w:r>
+        <w:rPr>
+          <w:i/>
+          <w:color w:val="000000" w:themeColor="text1"/>
+          <w:u w:val="single"/>
+        </w:rPr>
+        <w:t>Postcode</w:t>
+      </w:r>
+      <w:r>
+        <w:rPr>
+          <w:i/>
+          <w:color w:val="000000" w:themeColor="text1"/>
+          <w:u w:val="single"/>
+        </w:rPr>
+        <w:t xml:space="preserve"> invalidation on Sell Page</w:t>
+      </w:r>
+      <w:bookmarkEnd w:id="7"/>
+    </w:p>
+    <w:p/>
+    <w:p>
+      <w:r>
+        <w:t>A useful functionality on our website when a user is adding or editing a property listing is the ability to select the suburb and postcode for the property from a large database of choices. This helps ensure the integrity of the listing data as well as provides consistency for our search functions as we don’t need to cover for Perth, perth, Perth (WA) and perth (WA).</w:t>
+      </w:r>
+    </w:p>
+    <w:p/>
+    <w:p>
+      <w:r>
+        <w:t xml:space="preserve">I built a </w:t>
+      </w:r>
+      <w:r>
+        <w:t>JavaScript</w:t>
+      </w:r>
+      <w:r>
+        <w:t xml:space="preserve"> function that fires when the user selects a state in the Add/Edit page. </w:t>
+      </w:r>
+      <w:r>
+        <w:t>When a state is chosen from the state dropdown</w:t>
+      </w:r>
+      <w:r>
+        <w:t xml:space="preserve"> the suburb and postcode choice lists are invalidated and</w:t>
+      </w:r>
+      <w:r>
+        <w:t xml:space="preserve"> an Ajax call is made to the server to get the list of suburbs and postcodes for that state. When this call succeeds the suburb and postcode choices are filled with these new values, ensuring only choices within the chosen state can be made.</w:t>
+      </w:r>
+    </w:p>
+    <w:p/>
+    <w:p>
+      <w:r>
+        <w:t>This function is a critical feature as it provides a front end check for the data integrity of the listing before it is sent to the server. As such I performed the following test scenarios against it and reviewed the expected results against the performant results.</w:t>
+      </w:r>
+    </w:p>
+    <w:p/>
+    <w:tbl>
+      <w:tblPr>
+        <w:tblStyle w:val="TableGrid"/>
+        <w:tblW w:w="0" w:type="auto"/>
+        <w:tblLook w:val="04A0" w:firstRow="1" w:lastRow="0" w:firstColumn="1" w:lastColumn="0" w:noHBand="0" w:noVBand="1"/>
+      </w:tblPr>
+      <w:tblGrid>
+        <w:gridCol w:w="338"/>
+        <w:gridCol w:w="2634"/>
+        <w:gridCol w:w="4820"/>
+        <w:gridCol w:w="1217"/>
+      </w:tblGrid>
+      <w:tr>
+        <w:trPr>
+          <w:trHeight w:val="339"/>
+        </w:trPr>
+        <w:tc>
+          <w:tcPr>
+            <w:tcW w:w="338" w:type="dxa"/>
+          </w:tcPr>
+          <w:p>
+            <w:r>
+              <w:t>#</w:t>
+            </w:r>
+          </w:p>
+        </w:tc>
+        <w:tc>
+          <w:tcPr>
+            <w:tcW w:w="2634" w:type="dxa"/>
+          </w:tcPr>
+          <w:p>
+            <w:r>
+              <w:t>Task</w:t>
+            </w:r>
+          </w:p>
+        </w:tc>
+        <w:tc>
+          <w:tcPr>
+            <w:tcW w:w="4820" w:type="dxa"/>
+          </w:tcPr>
+          <w:p>
+            <w:r>
+              <w:t>Expected Result</w:t>
+            </w:r>
+          </w:p>
+        </w:tc>
+        <w:tc>
+          <w:tcPr>
+            <w:tcW w:w="1217" w:type="dxa"/>
+          </w:tcPr>
+          <w:p>
+            <w:r>
+              <w:t>Successful</w:t>
+            </w:r>
+          </w:p>
+        </w:tc>
+      </w:tr>
+      <w:tr>
+        <w:trPr>
+          <w:trHeight w:val="1834"/>
+        </w:trPr>
+        <w:tc>
+          <w:tcPr>
+            <w:tcW w:w="338" w:type="dxa"/>
+            <w:vAlign w:val="center"/>
+          </w:tcPr>
+          <w:p>
+            <w:r>
+              <w:t>1</w:t>
+            </w:r>
+          </w:p>
+        </w:tc>
+        <w:tc>
+          <w:tcPr>
+            <w:tcW w:w="2634" w:type="dxa"/>
+            <w:vAlign w:val="center"/>
+          </w:tcPr>
+          <w:p>
+            <w:r>
+              <w:t>On the add view, select a state</w:t>
+            </w:r>
+          </w:p>
+        </w:tc>
+        <w:tc>
+          <w:tcPr>
+            <w:tcW w:w="4820" w:type="dxa"/>
+            <w:vAlign w:val="center"/>
+          </w:tcPr>
+          <w:p>
+            <w:pPr>
+              <w:pStyle w:val="ListParagraph"/>
+              <w:numPr>
+                <w:ilvl w:val="0"/>
+                <w:numId w:val="4"/>
+              </w:numPr>
+              <w:ind w:left="313"/>
+            </w:pPr>
+            <w:r>
+              <w:t xml:space="preserve">This should </w:t>
+            </w:r>
+            <w:r>
+              <w:t>clear any selections from the Suburb and postcode field</w:t>
+            </w:r>
+            <w:r>
+              <w:t>;</w:t>
+            </w:r>
+          </w:p>
+          <w:p>
+            <w:pPr>
+              <w:pStyle w:val="ListParagraph"/>
+              <w:numPr>
+                <w:ilvl w:val="0"/>
+                <w:numId w:val="4"/>
+              </w:numPr>
+              <w:ind w:left="313"/>
+            </w:pPr>
+            <w:r>
+              <w:t>Change the suburbs t</w:t>
+            </w:r>
+            <w:r>
+              <w:t>o suburbs from the chosen state; and</w:t>
+            </w:r>
+          </w:p>
+          <w:p>
+            <w:pPr>
+              <w:pStyle w:val="ListParagraph"/>
+              <w:numPr>
+                <w:ilvl w:val="0"/>
+                <w:numId w:val="4"/>
+              </w:numPr>
+              <w:ind w:left="313"/>
+            </w:pPr>
+            <w:r>
+              <w:t>Change the postcodes to postcodes from the chosen state.</w:t>
+            </w:r>
+          </w:p>
+        </w:tc>
+        <w:tc>
+          <w:tcPr>
+            <w:tcW w:w="1217" w:type="dxa"/>
+            <w:vAlign w:val="center"/>
+          </w:tcPr>
+          <w:p>
+            <w:pPr>
+              <w:pStyle w:val="ListParagraph"/>
+              <w:numPr>
+                <w:ilvl w:val="0"/>
+                <w:numId w:val="4"/>
+              </w:numPr>
+              <w:ind w:left="313"/>
+            </w:pPr>
+            <w:r>
+              <w:t>Y</w:t>
+            </w:r>
+          </w:p>
+          <w:p>
+            <w:pPr>
+              <w:ind w:left="180" w:hanging="360"/>
+            </w:pPr>
+          </w:p>
+          <w:p>
+            <w:pPr>
+              <w:pStyle w:val="ListParagraph"/>
+              <w:numPr>
+                <w:ilvl w:val="0"/>
+                <w:numId w:val="4"/>
+              </w:numPr>
+              <w:ind w:left="313"/>
+            </w:pPr>
+            <w:r>
+              <w:t>Y</w:t>
+            </w:r>
+          </w:p>
+          <w:p>
+            <w:pPr>
+              <w:pStyle w:val="ListParagraph"/>
+              <w:ind w:left="313"/>
+            </w:pPr>
+          </w:p>
+          <w:p>
+            <w:pPr>
+              <w:pStyle w:val="ListParagraph"/>
+              <w:numPr>
+                <w:ilvl w:val="0"/>
+                <w:numId w:val="4"/>
+              </w:numPr>
+              <w:ind w:left="313"/>
+            </w:pPr>
+            <w:r>
+              <w:t>Y</w:t>
+            </w:r>
+          </w:p>
+        </w:tc>
+      </w:tr>
+      <w:tr>
+        <w:trPr>
+          <w:trHeight w:val="1429"/>
+        </w:trPr>
+        <w:tc>
+          <w:tcPr>
+            <w:tcW w:w="338" w:type="dxa"/>
+            <w:vAlign w:val="center"/>
+          </w:tcPr>
+          <w:p>
+            <w:r>
+              <w:t>2</w:t>
+            </w:r>
+          </w:p>
+        </w:tc>
+        <w:tc>
+          <w:tcPr>
+            <w:tcW w:w="2634" w:type="dxa"/>
+            <w:vAlign w:val="center"/>
+          </w:tcPr>
+          <w:p>
+            <w:r>
+              <w:t>On the edit view, change a state with data already present in the suburbs/postcode fields</w:t>
+            </w:r>
+          </w:p>
+        </w:tc>
+        <w:tc>
+          <w:tcPr>
+            <w:tcW w:w="4820" w:type="dxa"/>
+            <w:vAlign w:val="center"/>
+          </w:tcPr>
+          <w:p>
+            <w:pPr>
+              <w:pStyle w:val="ListParagraph"/>
+              <w:numPr>
+                <w:ilvl w:val="0"/>
+                <w:numId w:val="4"/>
+              </w:numPr>
+              <w:ind w:left="313"/>
+            </w:pPr>
+            <w:r>
+              <w:t>This test has the same expected outcomes as in test 1.</w:t>
+            </w:r>
+          </w:p>
+        </w:tc>
+        <w:tc>
+          <w:tcPr>
+            <w:tcW w:w="1217" w:type="dxa"/>
+            <w:vAlign w:val="center"/>
+          </w:tcPr>
+          <w:p>
+            <w:pPr>
+              <w:pStyle w:val="ListParagraph"/>
+              <w:numPr>
+                <w:ilvl w:val="0"/>
+                <w:numId w:val="4"/>
+              </w:numPr>
+              <w:ind w:left="313"/>
+            </w:pPr>
+            <w:r>
+              <w:t>Y</w:t>
+            </w:r>
+          </w:p>
+        </w:tc>
+      </w:tr>
+      <w:tr>
+        <w:trPr>
+          <w:trHeight w:val="2057"/>
+        </w:trPr>
+        <w:tc>
+          <w:tcPr>
+            <w:tcW w:w="338" w:type="dxa"/>
+            <w:vAlign w:val="center"/>
+          </w:tcPr>
+          <w:p>
+            <w:r>
+              <w:t>3</w:t>
+            </w:r>
+          </w:p>
+        </w:tc>
+        <w:tc>
+          <w:tcPr>
+            <w:tcW w:w="2634" w:type="dxa"/>
+            <w:vAlign w:val="center"/>
+          </w:tcPr>
+          <w:p>
+            <w:r>
+              <w:t>On the add view, change the suburb selection</w:t>
+            </w:r>
+            <w:r>
+              <w:t xml:space="preserve"> after a state has been chosen.</w:t>
+            </w:r>
+          </w:p>
+        </w:tc>
+        <w:tc>
+          <w:tcPr>
+            <w:tcW w:w="4820" w:type="dxa"/>
+            <w:vAlign w:val="center"/>
+          </w:tcPr>
+          <w:p>
+            <w:pPr>
+              <w:pStyle w:val="ListParagraph"/>
+              <w:numPr>
+                <w:ilvl w:val="0"/>
+                <w:numId w:val="4"/>
+              </w:numPr>
+              <w:ind w:left="313"/>
+            </w:pPr>
+            <w:r>
+              <w:t>This should clear any selections from the postcode field; and</w:t>
+            </w:r>
+          </w:p>
+          <w:p>
+            <w:pPr>
+              <w:pStyle w:val="ListParagraph"/>
+              <w:numPr>
+                <w:ilvl w:val="0"/>
+                <w:numId w:val="4"/>
+              </w:numPr>
+              <w:ind w:left="313"/>
+            </w:pPr>
+            <w:r>
+              <w:t>Change the postcodes field choices to postcodes that match the chosen state and suburb.</w:t>
+            </w:r>
+          </w:p>
+        </w:tc>
+        <w:tc>
+          <w:tcPr>
+            <w:tcW w:w="1217" w:type="dxa"/>
+            <w:vAlign w:val="center"/>
+          </w:tcPr>
+          <w:p>
+            <w:pPr>
+              <w:pStyle w:val="ListParagraph"/>
+              <w:numPr>
+                <w:ilvl w:val="0"/>
+                <w:numId w:val="4"/>
+              </w:numPr>
+              <w:ind w:left="313"/>
+            </w:pPr>
+            <w:r>
+              <w:t>Y</w:t>
+            </w:r>
+          </w:p>
+          <w:p>
+            <w:pPr>
+              <w:ind w:left="180" w:hanging="360"/>
+            </w:pPr>
+          </w:p>
+          <w:p>
+            <w:pPr>
+              <w:pStyle w:val="ListParagraph"/>
+              <w:numPr>
+                <w:ilvl w:val="0"/>
+                <w:numId w:val="4"/>
+              </w:numPr>
+              <w:ind w:left="313"/>
+            </w:pPr>
+            <w:r>
+              <w:t>Y</w:t>
+            </w:r>
+          </w:p>
+          <w:p/>
+        </w:tc>
+      </w:tr>
+      <w:tr>
+        <w:trPr>
+          <w:trHeight w:val="2057"/>
+        </w:trPr>
+        <w:tc>
+          <w:tcPr>
+            <w:tcW w:w="338" w:type="dxa"/>
+            <w:vAlign w:val="center"/>
+          </w:tcPr>
+          <w:p>
+            <w:r>
+              <w:t>4</w:t>
+            </w:r>
+          </w:p>
+        </w:tc>
+        <w:tc>
+          <w:tcPr>
+            <w:tcW w:w="2634" w:type="dxa"/>
+            <w:vAlign w:val="center"/>
+          </w:tcPr>
+          <w:p>
+            <w:r>
+              <w:t>On the edit view, change the suburb selection after a state has been chosen</w:t>
+            </w:r>
+          </w:p>
+        </w:tc>
+        <w:tc>
+          <w:tcPr>
+            <w:tcW w:w="4820" w:type="dxa"/>
+            <w:vAlign w:val="center"/>
+          </w:tcPr>
+          <w:p>
+            <w:pPr>
+              <w:pStyle w:val="ListParagraph"/>
+              <w:numPr>
+                <w:ilvl w:val="0"/>
+                <w:numId w:val="4"/>
+              </w:numPr>
+              <w:ind w:left="313"/>
+            </w:pPr>
+            <w:r>
+              <w:t>This test has the same expected outcomes as in test 3</w:t>
+            </w:r>
+            <w:r>
+              <w:t>.</w:t>
+            </w:r>
+          </w:p>
+        </w:tc>
+        <w:tc>
+          <w:tcPr>
+            <w:tcW w:w="1217" w:type="dxa"/>
+            <w:vAlign w:val="center"/>
+          </w:tcPr>
+          <w:p>
+            <w:pPr>
+              <w:pStyle w:val="ListParagraph"/>
+              <w:numPr>
+                <w:ilvl w:val="0"/>
+                <w:numId w:val="4"/>
+              </w:numPr>
+              <w:ind w:left="313"/>
+            </w:pPr>
+          </w:p>
+        </w:tc>
+      </w:tr>
+    </w:tbl>
+    <w:p>
+      <w:pPr>
+        <w:jc w:val="center"/>
+      </w:pPr>
+      <w:r>
+        <w:t xml:space="preserve">Test methods and passing criteria for the </w:t>
+      </w:r>
+      <w:r>
+        <w:t>Suburb/Postcode invalidation</w:t>
+      </w:r>
+      <w:r>
+        <w:t xml:space="preserve"> functionality</w:t>
+      </w:r>
+      <w:r>
+        <w:br w:type="page"/>
+      </w:r>
+    </w:p>
+    <w:p>
+      <w:pPr>
+        <w:rPr>
+          <w:b/>
+          <w:u w:val="single"/>
+        </w:rPr>
+      </w:pPr>
+      <w:r>
+        <w:rPr>
+          <w:b/>
+          <w:u w:val="single"/>
+        </w:rPr>
+        <w:t>Screenshots for Test 1:</w:t>
+      </w:r>
+    </w:p>
+    <w:p>
+      <w:pPr>
+        <w:jc w:val="center"/>
+      </w:pPr>
+    </w:p>
+    <w:p>
+      <w:pPr>
+        <w:jc w:val="center"/>
+      </w:pPr>
+      <w:r>
+        <w:rPr>
+          <w:noProof/>
+        </w:rPr>
+        <w:drawing>
+          <wp:inline distT="0" distB="0" distL="0" distR="0" wp14:anchorId="752E2CBF" wp14:editId="478A051C">
+            <wp:extent cx="5727700" cy="3589020"/>
+            <wp:effectExtent l="0" t="0" r="12700" b="0"/>
+            <wp:docPr id="25" name="Picture 25"/>
+            <wp:cNvGraphicFramePr>
+              <a:graphicFrameLocks xmlns:a="http://schemas.openxmlformats.org/drawingml/2006/main" noChangeAspect="1"/>
+            </wp:cNvGraphicFramePr>
+            <a:graphic xmlns:a="http://schemas.openxmlformats.org/drawingml/2006/main">
+              <a:graphicData uri="http://schemas.openxmlformats.org/drawingml/2006/picture">
+                <pic:pic xmlns:pic="http://schemas.openxmlformats.org/drawingml/2006/picture">
+                  <pic:nvPicPr>
+                    <pic:cNvPr id="25" name="Screen Shot 2016-06-10 at 18.47.18.png"/>
+                    <pic:cNvPicPr/>
+                  </pic:nvPicPr>
+                  <pic:blipFill>
+                    <a:blip r:embed="rId29">
+                      <a:extLst>
+                        <a:ext uri="{28A0092B-C50C-407E-A947-70E740481C1C}">
+                          <a14:useLocalDpi xmlns:a14="http://schemas.microsoft.com/office/drawing/2010/main" val="0"/>
+                        </a:ext>
+                      </a:extLst>
+                    </a:blip>
+                    <a:stretch>
+                      <a:fillRect/>
+                    </a:stretch>
+                  </pic:blipFill>
+                  <pic:spPr>
+                    <a:xfrm>
+                      <a:off x="0" y="0"/>
+                      <a:ext cx="5727700" cy="3589020"/>
+                    </a:xfrm>
+                    <a:prstGeom prst="rect">
+                      <a:avLst/>
+                    </a:prstGeom>
+                  </pic:spPr>
+                </pic:pic>
+              </a:graphicData>
+            </a:graphic>
+          </wp:inline>
+        </w:drawing>
+      </w:r>
+    </w:p>
+    <w:p>
+      <w:pPr>
+        <w:jc w:val="center"/>
+      </w:pPr>
+      <w:r>
+        <w:t>This image shows the field cho</w:t>
+      </w:r>
+      <w:r>
+        <w:t>ices available to the user before the state selection.</w:t>
+      </w:r>
+    </w:p>
+    <w:p>
+      <w:pPr>
+        <w:jc w:val="center"/>
+      </w:pPr>
+    </w:p>
+    <w:p>
+      <w:pPr>
+        <w:jc w:val="center"/>
+      </w:pPr>
+      <w:r>
+        <w:rPr>
+          <w:noProof/>
+        </w:rPr>
+        <w:drawing>
+          <wp:inline distT="0" distB="0" distL="0" distR="0" wp14:anchorId="59272A3A" wp14:editId="5BE3E3BA">
+            <wp:extent cx="5727700" cy="3556000"/>
+            <wp:effectExtent l="0" t="0" r="12700" b="0"/>
+            <wp:docPr id="24" name="Picture 24"/>
+            <wp:cNvGraphicFramePr>
+              <a:graphicFrameLocks xmlns:a="http://schemas.openxmlformats.org/drawingml/2006/main" noChangeAspect="1"/>
+            </wp:cNvGraphicFramePr>
+            <a:graphic xmlns:a="http://schemas.openxmlformats.org/drawingml/2006/main">
+              <a:graphicData uri="http://schemas.openxmlformats.org/drawingml/2006/picture">
+                <pic:pic xmlns:pic="http://schemas.openxmlformats.org/drawingml/2006/picture">
+                  <pic:nvPicPr>
+                    <pic:cNvPr id="24" name="Screen Shot 2016-06-10 at 18.47.34.png"/>
+                    <pic:cNvPicPr/>
+                  </pic:nvPicPr>
+                  <pic:blipFill>
+                    <a:blip r:embed="rId30">
+                      <a:extLst>
+                        <a:ext uri="{28A0092B-C50C-407E-A947-70E740481C1C}">
+                          <a14:useLocalDpi xmlns:a14="http://schemas.microsoft.com/office/drawing/2010/main" val="0"/>
+                        </a:ext>
+                      </a:extLst>
+                    </a:blip>
+                    <a:stretch>
+                      <a:fillRect/>
+                    </a:stretch>
+                  </pic:blipFill>
+                  <pic:spPr>
+                    <a:xfrm>
+                      <a:off x="0" y="0"/>
+                      <a:ext cx="5727700" cy="3556000"/>
+                    </a:xfrm>
+                    <a:prstGeom prst="rect">
+                      <a:avLst/>
+                    </a:prstGeom>
+                  </pic:spPr>
+                </pic:pic>
+              </a:graphicData>
+            </a:graphic>
+          </wp:inline>
+        </w:drawing>
+      </w:r>
+    </w:p>
+    <w:p>
+      <w:pPr>
+        <w:jc w:val="center"/>
+      </w:pPr>
+      <w:r>
+        <w:t>This image shows that the suburbs and postcode choices has changed to match the chosen state.</w:t>
+      </w:r>
+    </w:p>
+    <w:p/>
+    <w:p>
+      <w:pPr>
+        <w:rPr>
+          <w:b/>
+          <w:u w:val="single"/>
+        </w:rPr>
+      </w:pPr>
+      <w:r>
+        <w:rPr>
+          <w:b/>
+          <w:u w:val="single"/>
+        </w:rPr>
+        <w:br w:type="page"/>
+      </w:r>
+    </w:p>
+    <w:p>
+      <w:pPr>
+        <w:rPr>
+          <w:b/>
+          <w:u w:val="single"/>
+        </w:rPr>
+      </w:pPr>
+      <w:r>
+        <w:rPr>
+          <w:b/>
+          <w:u w:val="single"/>
+        </w:rPr>
+        <w:t xml:space="preserve">Screenshots for Test </w:t>
+      </w:r>
+      <w:r>
+        <w:rPr>
+          <w:b/>
+          <w:u w:val="single"/>
+        </w:rPr>
+        <w:t>2</w:t>
+      </w:r>
+      <w:r>
+        <w:rPr>
+          <w:b/>
+          <w:u w:val="single"/>
+        </w:rPr>
+        <w:t>:</w:t>
+      </w:r>
+    </w:p>
+    <w:p>
+      <w:pPr>
+        <w:jc w:val="center"/>
+      </w:pPr>
+    </w:p>
+    <w:p>
+      <w:pPr>
+        <w:jc w:val="center"/>
+      </w:pPr>
+      <w:r>
+        <w:rPr>
+          <w:noProof/>
+        </w:rPr>
+        <w:drawing>
+          <wp:inline distT="0" distB="0" distL="0" distR="0" wp14:anchorId="42E7E406" wp14:editId="20C41982">
+            <wp:extent cx="5727700" cy="3415665"/>
+            <wp:effectExtent l="0" t="0" r="12700" b="0"/>
+            <wp:docPr id="23" name="Picture 23"/>
+            <wp:cNvGraphicFramePr>
+              <a:graphicFrameLocks xmlns:a="http://schemas.openxmlformats.org/drawingml/2006/main" noChangeAspect="1"/>
+            </wp:cNvGraphicFramePr>
+            <a:graphic xmlns:a="http://schemas.openxmlformats.org/drawingml/2006/main">
+              <a:graphicData uri="http://schemas.openxmlformats.org/drawingml/2006/picture">
+                <pic:pic xmlns:pic="http://schemas.openxmlformats.org/drawingml/2006/picture">
+                  <pic:nvPicPr>
+                    <pic:cNvPr id="23" name="Screen Shot 2016-06-10 at 18.48.08.png"/>
+                    <pic:cNvPicPr/>
+                  </pic:nvPicPr>
+                  <pic:blipFill>
+                    <a:blip r:embed="rId31">
+                      <a:extLst>
+                        <a:ext uri="{28A0092B-C50C-407E-A947-70E740481C1C}">
+                          <a14:useLocalDpi xmlns:a14="http://schemas.microsoft.com/office/drawing/2010/main" val="0"/>
+                        </a:ext>
+                      </a:extLst>
+                    </a:blip>
+                    <a:stretch>
+                      <a:fillRect/>
+                    </a:stretch>
+                  </pic:blipFill>
+                  <pic:spPr>
+                    <a:xfrm>
+                      <a:off x="0" y="0"/>
+                      <a:ext cx="5727700" cy="3415665"/>
+                    </a:xfrm>
+                    <a:prstGeom prst="rect">
+                      <a:avLst/>
+                    </a:prstGeom>
+                  </pic:spPr>
+                </pic:pic>
+              </a:graphicData>
+            </a:graphic>
+          </wp:inline>
+        </w:drawing>
+      </w:r>
+    </w:p>
+    <w:p>
+      <w:pPr>
+        <w:jc w:val="center"/>
+      </w:pPr>
+      <w:r>
+        <w:t>This image shows the field choices available to the user before the change of state.</w:t>
+      </w:r>
+    </w:p>
+    <w:p>
+      <w:pPr>
+        <w:jc w:val="center"/>
+      </w:pPr>
+    </w:p>
+    <w:p>
+      <w:pPr>
+        <w:jc w:val="center"/>
+      </w:pPr>
+      <w:r>
+        <w:rPr>
+          <w:noProof/>
+        </w:rPr>
+        <w:drawing>
+          <wp:inline distT="0" distB="0" distL="0" distR="0" wp14:anchorId="16A29BCC" wp14:editId="213216A0">
+            <wp:extent cx="5727700" cy="3556000"/>
+            <wp:effectExtent l="0" t="0" r="12700" b="0"/>
+            <wp:docPr id="22" name="Picture 22"/>
+            <wp:cNvGraphicFramePr>
+              <a:graphicFrameLocks xmlns:a="http://schemas.openxmlformats.org/drawingml/2006/main" noChangeAspect="1"/>
+            </wp:cNvGraphicFramePr>
+            <a:graphic xmlns:a="http://schemas.openxmlformats.org/drawingml/2006/main">
+              <a:graphicData uri="http://schemas.openxmlformats.org/drawingml/2006/picture">
+                <pic:pic xmlns:pic="http://schemas.openxmlformats.org/drawingml/2006/picture">
+                  <pic:nvPicPr>
+                    <pic:cNvPr id="22" name="Screen Shot 2016-06-10 at 18.47.34.png"/>
+                    <pic:cNvPicPr/>
+                  </pic:nvPicPr>
+                  <pic:blipFill>
+                    <a:blip r:embed="rId30">
+                      <a:extLst>
+                        <a:ext uri="{28A0092B-C50C-407E-A947-70E740481C1C}">
+                          <a14:useLocalDpi xmlns:a14="http://schemas.microsoft.com/office/drawing/2010/main" val="0"/>
+                        </a:ext>
+                      </a:extLst>
+                    </a:blip>
+                    <a:stretch>
+                      <a:fillRect/>
+                    </a:stretch>
+                  </pic:blipFill>
+                  <pic:spPr>
+                    <a:xfrm>
+                      <a:off x="0" y="0"/>
+                      <a:ext cx="5727700" cy="3556000"/>
+                    </a:xfrm>
+                    <a:prstGeom prst="rect">
+                      <a:avLst/>
+                    </a:prstGeom>
+                  </pic:spPr>
+                </pic:pic>
+              </a:graphicData>
+            </a:graphic>
+          </wp:inline>
+        </w:drawing>
+      </w:r>
+    </w:p>
+    <w:p>
+      <w:pPr>
+        <w:jc w:val="center"/>
+      </w:pPr>
+      <w:r>
+        <w:t xml:space="preserve">This </w:t>
+      </w:r>
+      <w:r>
+        <w:t>image</w:t>
+      </w:r>
+      <w:r>
+        <w:t xml:space="preserve"> shows that the suburbs and postcode choices have changed to match the chosen state.</w:t>
+      </w:r>
+    </w:p>
+    <w:p/>
+    <w:p>
+      <w:pPr>
+        <w:rPr>
+          <w:b/>
+          <w:u w:val="single"/>
+        </w:rPr>
+      </w:pPr>
+      <w:r>
+        <w:rPr>
+          <w:b/>
+          <w:u w:val="single"/>
+        </w:rPr>
+        <w:br w:type="page"/>
+      </w:r>
+    </w:p>
+    <w:p>
+      <w:pPr>
+        <w:rPr>
+          <w:b/>
+          <w:u w:val="single"/>
+        </w:rPr>
+      </w:pPr>
+      <w:r>
+        <w:rPr>
+          <w:b/>
+          <w:u w:val="single"/>
+        </w:rPr>
+        <w:t xml:space="preserve">Screenshots for Test </w:t>
+      </w:r>
+      <w:r>
+        <w:rPr>
+          <w:b/>
+          <w:u w:val="single"/>
+        </w:rPr>
+        <w:t>3</w:t>
+      </w:r>
+      <w:r>
+        <w:rPr>
+          <w:b/>
+          <w:u w:val="single"/>
+        </w:rPr>
+        <w:t>:</w:t>
+      </w:r>
+    </w:p>
+    <w:p>
+      <w:pPr>
+        <w:jc w:val="center"/>
+      </w:pPr>
+    </w:p>
+    <w:p>
+      <w:pPr>
+        <w:jc w:val="center"/>
+      </w:pPr>
+      <w:r>
+        <w:rPr>
+          <w:noProof/>
+        </w:rPr>
+        <w:drawing>
+          <wp:inline distT="0" distB="0" distL="0" distR="0" wp14:anchorId="3AFAB699" wp14:editId="65AF8263">
+            <wp:extent cx="4140200" cy="1790700"/>
+            <wp:effectExtent l="0" t="0" r="0" b="12700"/>
+            <wp:docPr id="21" name="Picture 21"/>
+            <wp:cNvGraphicFramePr>
+              <a:graphicFrameLocks xmlns:a="http://schemas.openxmlformats.org/drawingml/2006/main" noChangeAspect="1"/>
+            </wp:cNvGraphicFramePr>
+            <a:graphic xmlns:a="http://schemas.openxmlformats.org/drawingml/2006/main">
+              <a:graphicData uri="http://schemas.openxmlformats.org/drawingml/2006/picture">
+                <pic:pic xmlns:pic="http://schemas.openxmlformats.org/drawingml/2006/picture">
+                  <pic:nvPicPr>
+                    <pic:cNvPr id="21" name="Screen Shot 2016-06-10 at 18.47.44.png"/>
+                    <pic:cNvPicPr/>
+                  </pic:nvPicPr>
+                  <pic:blipFill>
+                    <a:blip r:embed="rId32">
+                      <a:extLst>
+                        <a:ext uri="{28A0092B-C50C-407E-A947-70E740481C1C}">
+                          <a14:useLocalDpi xmlns:a14="http://schemas.microsoft.com/office/drawing/2010/main" val="0"/>
+                        </a:ext>
+                      </a:extLst>
+                    </a:blip>
+                    <a:stretch>
+                      <a:fillRect/>
+                    </a:stretch>
+                  </pic:blipFill>
+                  <pic:spPr>
+                    <a:xfrm>
+                      <a:off x="0" y="0"/>
+                      <a:ext cx="4140200" cy="1790700"/>
+                    </a:xfrm>
+                    <a:prstGeom prst="rect">
+                      <a:avLst/>
+                    </a:prstGeom>
+                  </pic:spPr>
+                </pic:pic>
+              </a:graphicData>
+            </a:graphic>
+          </wp:inline>
+        </w:drawing>
+      </w:r>
+    </w:p>
+    <w:p>
+      <w:pPr>
+        <w:jc w:val="center"/>
+      </w:pPr>
+      <w:r>
+        <w:t>This image shows the field choices available to the user before the change of suburb.</w:t>
+      </w:r>
+    </w:p>
+    <w:p>
+      <w:pPr>
+        <w:jc w:val="center"/>
+      </w:pPr>
+    </w:p>
+    <w:p>
+      <w:pPr>
+        <w:jc w:val="center"/>
+      </w:pPr>
+      <w:r>
+        <w:rPr>
+          <w:noProof/>
+        </w:rPr>
+        <w:drawing>
+          <wp:inline distT="0" distB="0" distL="0" distR="0" wp14:anchorId="19A05DCB" wp14:editId="66DAA780">
+            <wp:extent cx="4051300" cy="1689100"/>
+            <wp:effectExtent l="0" t="0" r="12700" b="12700"/>
+            <wp:docPr id="20" name="Picture 20"/>
+            <wp:cNvGraphicFramePr>
+              <a:graphicFrameLocks xmlns:a="http://schemas.openxmlformats.org/drawingml/2006/main" noChangeAspect="1"/>
+            </wp:cNvGraphicFramePr>
+            <a:graphic xmlns:a="http://schemas.openxmlformats.org/drawingml/2006/main">
+              <a:graphicData uri="http://schemas.openxmlformats.org/drawingml/2006/picture">
+                <pic:pic xmlns:pic="http://schemas.openxmlformats.org/drawingml/2006/picture">
+                  <pic:nvPicPr>
+                    <pic:cNvPr id="20" name="Screen Shot 2016-06-10 at 18.47.58.png"/>
+                    <pic:cNvPicPr/>
+                  </pic:nvPicPr>
+                  <pic:blipFill>
+                    <a:blip r:embed="rId33">
+                      <a:extLst>
+                        <a:ext uri="{28A0092B-C50C-407E-A947-70E740481C1C}">
+                          <a14:useLocalDpi xmlns:a14="http://schemas.microsoft.com/office/drawing/2010/main" val="0"/>
+                        </a:ext>
+                      </a:extLst>
+                    </a:blip>
+                    <a:stretch>
+                      <a:fillRect/>
+                    </a:stretch>
+                  </pic:blipFill>
+                  <pic:spPr>
+                    <a:xfrm>
+                      <a:off x="0" y="0"/>
+                      <a:ext cx="4051300" cy="1689100"/>
+                    </a:xfrm>
+                    <a:prstGeom prst="rect">
+                      <a:avLst/>
+                    </a:prstGeom>
+                  </pic:spPr>
+                </pic:pic>
+              </a:graphicData>
+            </a:graphic>
+          </wp:inline>
+        </w:drawing>
+      </w:r>
+    </w:p>
+    <w:p>
+      <w:pPr>
+        <w:jc w:val="center"/>
+      </w:pPr>
+      <w:r>
+        <w:t>This image shows that the postcode choices have changed to match those that are valid for the chosen state and suburb.</w:t>
+      </w:r>
+    </w:p>
+    <w:p/>
+    <w:p>
+      <w:pPr>
+        <w:rPr>
+          <w:b/>
+          <w:u w:val="single"/>
+        </w:rPr>
+      </w:pPr>
+      <w:r>
+        <w:rPr>
+          <w:b/>
+          <w:u w:val="single"/>
+        </w:rPr>
+        <w:br w:type="page"/>
+      </w:r>
+    </w:p>
+    <w:p>
+      <w:pPr>
+        <w:rPr>
+          <w:b/>
+          <w:u w:val="single"/>
+        </w:rPr>
+      </w:pPr>
+      <w:r>
+        <w:rPr>
+          <w:b/>
+          <w:u w:val="single"/>
+        </w:rPr>
+        <w:t xml:space="preserve">Screenshots for Test </w:t>
+      </w:r>
+      <w:r>
+        <w:rPr>
+          <w:b/>
+          <w:u w:val="single"/>
+        </w:rPr>
+        <w:t>4</w:t>
+      </w:r>
+      <w:r>
+        <w:rPr>
+          <w:b/>
+          <w:u w:val="single"/>
+        </w:rPr>
+        <w:t>:</w:t>
+      </w:r>
+    </w:p>
+    <w:p/>
+    <w:p>
+      <w:pPr>
+        <w:jc w:val="center"/>
+      </w:pPr>
+      <w:r>
+        <w:rPr>
+          <w:noProof/>
+        </w:rPr>
+        <w:drawing>
+          <wp:inline distT="0" distB="0" distL="0" distR="0" wp14:anchorId="510C9850" wp14:editId="1173CFF9">
+            <wp:extent cx="4191000" cy="3721100"/>
+            <wp:effectExtent l="0" t="0" r="0" b="12700"/>
+            <wp:docPr id="19" name="Picture 19"/>
+            <wp:cNvGraphicFramePr>
+              <a:graphicFrameLocks xmlns:a="http://schemas.openxmlformats.org/drawingml/2006/main" noChangeAspect="1"/>
+            </wp:cNvGraphicFramePr>
+            <a:graphic xmlns:a="http://schemas.openxmlformats.org/drawingml/2006/main">
+              <a:graphicData uri="http://schemas.openxmlformats.org/drawingml/2006/picture">
+                <pic:pic xmlns:pic="http://schemas.openxmlformats.org/drawingml/2006/picture">
+                  <pic:nvPicPr>
+                    <pic:cNvPr id="19" name="Screen Shot 2016-06-10 at 18.48.29.png"/>
+                    <pic:cNvPicPr/>
+                  </pic:nvPicPr>
+                  <pic:blipFill>
+                    <a:blip r:embed="rId34">
+                      <a:extLst>
+                        <a:ext uri="{28A0092B-C50C-407E-A947-70E740481C1C}">
+                          <a14:useLocalDpi xmlns:a14="http://schemas.microsoft.com/office/drawing/2010/main" val="0"/>
+                        </a:ext>
+                      </a:extLst>
+                    </a:blip>
+                    <a:stretch>
+                      <a:fillRect/>
+                    </a:stretch>
+                  </pic:blipFill>
+                  <pic:spPr>
+                    <a:xfrm>
+                      <a:off x="0" y="0"/>
+                      <a:ext cx="4191000" cy="3721100"/>
+                    </a:xfrm>
+                    <a:prstGeom prst="rect">
+                      <a:avLst/>
+                    </a:prstGeom>
+                  </pic:spPr>
+                </pic:pic>
+              </a:graphicData>
+            </a:graphic>
+          </wp:inline>
+        </w:drawing>
+      </w:r>
+    </w:p>
+    <w:p>
+      <w:r>
+        <w:t>This image shows the field choices available to the user before the change of suburb.</w:t>
+      </w:r>
+    </w:p>
+    <w:p/>
+    <w:p>
+      <w:pPr>
+        <w:jc w:val="center"/>
+      </w:pPr>
+      <w:r>
+        <w:rPr>
+          <w:noProof/>
+        </w:rPr>
+        <w:drawing>
+          <wp:inline distT="0" distB="0" distL="0" distR="0" wp14:anchorId="5110A2C7" wp14:editId="6C21524B">
+            <wp:extent cx="4076700" cy="1854200"/>
+            <wp:effectExtent l="0" t="0" r="12700" b="0"/>
+            <wp:docPr id="18" name="Picture 18"/>
+            <wp:cNvGraphicFramePr>
+              <a:graphicFrameLocks xmlns:a="http://schemas.openxmlformats.org/drawingml/2006/main" noChangeAspect="1"/>
+            </wp:cNvGraphicFramePr>
+            <a:graphic xmlns:a="http://schemas.openxmlformats.org/drawingml/2006/main">
+              <a:graphicData uri="http://schemas.openxmlformats.org/drawingml/2006/picture">
+                <pic:pic xmlns:pic="http://schemas.openxmlformats.org/drawingml/2006/picture">
+                  <pic:nvPicPr>
+                    <pic:cNvPr id="18" name="Screen Shot 2016-06-10 at 18.48.39.png"/>
+                    <pic:cNvPicPr/>
+                  </pic:nvPicPr>
+                  <pic:blipFill>
+                    <a:blip r:embed="rId35">
+                      <a:extLst>
+                        <a:ext uri="{28A0092B-C50C-407E-A947-70E740481C1C}">
+                          <a14:useLocalDpi xmlns:a14="http://schemas.microsoft.com/office/drawing/2010/main" val="0"/>
+                        </a:ext>
+                      </a:extLst>
+                    </a:blip>
+                    <a:stretch>
+                      <a:fillRect/>
+                    </a:stretch>
+                  </pic:blipFill>
+                  <pic:spPr>
+                    <a:xfrm>
+                      <a:off x="0" y="0"/>
+                      <a:ext cx="4076700" cy="1854200"/>
+                    </a:xfrm>
+                    <a:prstGeom prst="rect">
+                      <a:avLst/>
+                    </a:prstGeom>
+                  </pic:spPr>
+                </pic:pic>
+              </a:graphicData>
+            </a:graphic>
+          </wp:inline>
+        </w:drawing>
+      </w:r>
+    </w:p>
+    <w:p>
+      <w:pPr>
+        <w:jc w:val="center"/>
+      </w:pPr>
+      <w:r>
+        <w:t>This image shows that the postcode choices have changed to match those that are valid for the chosen state and suburb.</w:t>
+      </w:r>
+    </w:p>
+    <w:p/>
+    <w:p>
+      <w:r>
+        <w:t xml:space="preserve">The site successfully passed all four tests of the </w:t>
+      </w:r>
+      <w:r>
+        <w:t>Suburb/Postcode invalidation</w:t>
+      </w:r>
+      <w:r>
+        <w:t xml:space="preserve"> action as built </w:t>
+      </w:r>
+      <w:r>
+        <w:t>for both the add and edit views on the sell listing page</w:t>
+      </w:r>
+      <w:r>
+        <w:t>.</w:t>
+      </w:r>
+      <w:r>
+        <w:t xml:space="preserve"> This is an important front end check to help ensure that we’re getting data for a listing that is consistent as this </w:t>
+      </w:r>
+      <w:r>
+        <w:t>reduces the complexity of the search methods for the website.</w:t>
+      </w:r>
+    </w:p>
+    <w:p/>
+    <w:p>
+      <w:r>
+        <w:br w:type="page"/>
+      </w:r>
+    </w:p>
+    <w:p>
+      <w:pPr>
+        <w:pStyle w:val="Heading1"/>
+        <w:rPr>
+          <w:b/>
+          <w:color w:val="000000" w:themeColor="text1"/>
+          <w:u w:val="single"/>
+        </w:rPr>
+      </w:pPr>
+      <w:bookmarkStart w:id="8" w:name="_Toc453348863"/>
+      <w:r>
+        <w:rPr>
+          <w:b/>
+          <w:color w:val="000000" w:themeColor="text1"/>
+          <w:u w:val="single"/>
+        </w:rPr>
+        <w:t>Conclusion</w:t>
+      </w:r>
+      <w:r>
+        <w:rPr>
+          <w:b/>
+          <w:color w:val="000000" w:themeColor="text1"/>
+          <w:u w:val="single"/>
+        </w:rPr>
+        <w:t>:</w:t>
+      </w:r>
+      <w:bookmarkEnd w:id="8"/>
+    </w:p>
+    <w:p/>
+    <w:p>
+      <w:r>
+        <w:t xml:space="preserve">Throughout this project all team members performed continuous testing of their code and modules. Team members also collaborated extensively through the chosen project tools. This helped to smooth development tasks and </w:t>
+      </w:r>
+      <w:r>
+        <w:t>fostered</w:t>
+      </w:r>
+      <w:r>
+        <w:t xml:space="preserve"> an excellent team environment which improved the overall productivity. </w:t>
+      </w:r>
+    </w:p>
+    <w:p/>
+    <w:p>
+      <w:r>
+        <w:t>I feel that we were able to complete the project tasks to the level of polish that we have is due to team members following the project practices and procedures as they were set at the beginning of the project. However, we were also able gain the benefits of an agile project management methodology by updating and tweaking our procedures and standards through</w:t>
+      </w:r>
+      <w:r>
+        <w:t>ou</w:t>
+      </w:r>
+      <w:r>
+        <w:t>t the lifecycle of the project.</w:t>
+      </w:r>
+    </w:p>
+    <w:p>
+      <w:bookmarkStart w:id="9" w:name="_GoBack"/>
+      <w:bookmarkEnd w:id="9"/>
+    </w:p>
     <w:p/>
     <w:sectPr>
       <w:pgSz w:w="11900" w:h="16840"/>
@@ -2494,8 +5262,308 @@
       </w:rPr>
     </w:lvl>
   </w:abstractNum>
+  <w:abstractNum w:abstractNumId="1">
+    <w:nsid w:val="20AB6A94"/>
+    <w:multiLevelType w:val="hybridMultilevel"/>
+    <w:tmpl w:val="7CEE3000"/>
+    <w:lvl w:ilvl="0" w:tplc="04090001">
+      <w:start w:val="1"/>
+      <w:numFmt w:val="bullet"/>
+      <w:lvlText w:val=""/>
+      <w:lvlJc w:val="left"/>
+      <w:pPr>
+        <w:ind w:left="720" w:hanging="360"/>
+      </w:pPr>
+      <w:rPr>
+        <w:rFonts w:ascii="Symbol" w:hAnsi="Symbol" w:hint="default"/>
+      </w:rPr>
+    </w:lvl>
+    <w:lvl w:ilvl="1" w:tplc="04090003" w:tentative="1">
+      <w:start w:val="1"/>
+      <w:numFmt w:val="bullet"/>
+      <w:lvlText w:val="o"/>
+      <w:lvlJc w:val="left"/>
+      <w:pPr>
+        <w:ind w:left="1440" w:hanging="360"/>
+      </w:pPr>
+      <w:rPr>
+        <w:rFonts w:ascii="Courier New" w:hAnsi="Courier New" w:cs="Courier New" w:hint="default"/>
+      </w:rPr>
+    </w:lvl>
+    <w:lvl w:ilvl="2" w:tplc="04090005" w:tentative="1">
+      <w:start w:val="1"/>
+      <w:numFmt w:val="bullet"/>
+      <w:lvlText w:val=""/>
+      <w:lvlJc w:val="left"/>
+      <w:pPr>
+        <w:ind w:left="2160" w:hanging="360"/>
+      </w:pPr>
+      <w:rPr>
+        <w:rFonts w:ascii="Wingdings" w:hAnsi="Wingdings" w:hint="default"/>
+      </w:rPr>
+    </w:lvl>
+    <w:lvl w:ilvl="3" w:tplc="04090001" w:tentative="1">
+      <w:start w:val="1"/>
+      <w:numFmt w:val="bullet"/>
+      <w:lvlText w:val=""/>
+      <w:lvlJc w:val="left"/>
+      <w:pPr>
+        <w:ind w:left="2880" w:hanging="360"/>
+      </w:pPr>
+      <w:rPr>
+        <w:rFonts w:ascii="Symbol" w:hAnsi="Symbol" w:hint="default"/>
+      </w:rPr>
+    </w:lvl>
+    <w:lvl w:ilvl="4" w:tplc="04090003" w:tentative="1">
+      <w:start w:val="1"/>
+      <w:numFmt w:val="bullet"/>
+      <w:lvlText w:val="o"/>
+      <w:lvlJc w:val="left"/>
+      <w:pPr>
+        <w:ind w:left="3600" w:hanging="360"/>
+      </w:pPr>
+      <w:rPr>
+        <w:rFonts w:ascii="Courier New" w:hAnsi="Courier New" w:cs="Courier New" w:hint="default"/>
+      </w:rPr>
+    </w:lvl>
+    <w:lvl w:ilvl="5" w:tplc="04090005" w:tentative="1">
+      <w:start w:val="1"/>
+      <w:numFmt w:val="bullet"/>
+      <w:lvlText w:val=""/>
+      <w:lvlJc w:val="left"/>
+      <w:pPr>
+        <w:ind w:left="4320" w:hanging="360"/>
+      </w:pPr>
+      <w:rPr>
+        <w:rFonts w:ascii="Wingdings" w:hAnsi="Wingdings" w:hint="default"/>
+      </w:rPr>
+    </w:lvl>
+    <w:lvl w:ilvl="6" w:tplc="04090001" w:tentative="1">
+      <w:start w:val="1"/>
+      <w:numFmt w:val="bullet"/>
+      <w:lvlText w:val=""/>
+      <w:lvlJc w:val="left"/>
+      <w:pPr>
+        <w:ind w:left="5040" w:hanging="360"/>
+      </w:pPr>
+      <w:rPr>
+        <w:rFonts w:ascii="Symbol" w:hAnsi="Symbol" w:hint="default"/>
+      </w:rPr>
+    </w:lvl>
+    <w:lvl w:ilvl="7" w:tplc="04090003" w:tentative="1">
+      <w:start w:val="1"/>
+      <w:numFmt w:val="bullet"/>
+      <w:lvlText w:val="o"/>
+      <w:lvlJc w:val="left"/>
+      <w:pPr>
+        <w:ind w:left="5760" w:hanging="360"/>
+      </w:pPr>
+      <w:rPr>
+        <w:rFonts w:ascii="Courier New" w:hAnsi="Courier New" w:cs="Courier New" w:hint="default"/>
+      </w:rPr>
+    </w:lvl>
+    <w:lvl w:ilvl="8" w:tplc="04090005" w:tentative="1">
+      <w:start w:val="1"/>
+      <w:numFmt w:val="bullet"/>
+      <w:lvlText w:val=""/>
+      <w:lvlJc w:val="left"/>
+      <w:pPr>
+        <w:ind w:left="6480" w:hanging="360"/>
+      </w:pPr>
+      <w:rPr>
+        <w:rFonts w:ascii="Wingdings" w:hAnsi="Wingdings" w:hint="default"/>
+      </w:rPr>
+    </w:lvl>
+  </w:abstractNum>
+  <w:abstractNum w:abstractNumId="2">
+    <w:nsid w:val="2E1A61D6"/>
+    <w:multiLevelType w:val="hybridMultilevel"/>
+    <w:tmpl w:val="BA62D784"/>
+    <w:lvl w:ilvl="0" w:tplc="0409000F">
+      <w:start w:val="1"/>
+      <w:numFmt w:val="decimal"/>
+      <w:lvlText w:val="%1."/>
+      <w:lvlJc w:val="left"/>
+      <w:pPr>
+        <w:ind w:left="720" w:hanging="360"/>
+      </w:pPr>
+      <w:rPr>
+        <w:rFonts w:hint="default"/>
+      </w:rPr>
+    </w:lvl>
+    <w:lvl w:ilvl="1" w:tplc="04090019" w:tentative="1">
+      <w:start w:val="1"/>
+      <w:numFmt w:val="lowerLetter"/>
+      <w:lvlText w:val="%2."/>
+      <w:lvlJc w:val="left"/>
+      <w:pPr>
+        <w:ind w:left="1440" w:hanging="360"/>
+      </w:pPr>
+    </w:lvl>
+    <w:lvl w:ilvl="2" w:tplc="0409001B" w:tentative="1">
+      <w:start w:val="1"/>
+      <w:numFmt w:val="lowerRoman"/>
+      <w:lvlText w:val="%3."/>
+      <w:lvlJc w:val="right"/>
+      <w:pPr>
+        <w:ind w:left="2160" w:hanging="180"/>
+      </w:pPr>
+    </w:lvl>
+    <w:lvl w:ilvl="3" w:tplc="0409000F" w:tentative="1">
+      <w:start w:val="1"/>
+      <w:numFmt w:val="decimal"/>
+      <w:lvlText w:val="%4."/>
+      <w:lvlJc w:val="left"/>
+      <w:pPr>
+        <w:ind w:left="2880" w:hanging="360"/>
+      </w:pPr>
+    </w:lvl>
+    <w:lvl w:ilvl="4" w:tplc="04090019" w:tentative="1">
+      <w:start w:val="1"/>
+      <w:numFmt w:val="lowerLetter"/>
+      <w:lvlText w:val="%5."/>
+      <w:lvlJc w:val="left"/>
+      <w:pPr>
+        <w:ind w:left="3600" w:hanging="360"/>
+      </w:pPr>
+    </w:lvl>
+    <w:lvl w:ilvl="5" w:tplc="0409001B" w:tentative="1">
+      <w:start w:val="1"/>
+      <w:numFmt w:val="lowerRoman"/>
+      <w:lvlText w:val="%6."/>
+      <w:lvlJc w:val="right"/>
+      <w:pPr>
+        <w:ind w:left="4320" w:hanging="180"/>
+      </w:pPr>
+    </w:lvl>
+    <w:lvl w:ilvl="6" w:tplc="0409000F" w:tentative="1">
+      <w:start w:val="1"/>
+      <w:numFmt w:val="decimal"/>
+      <w:lvlText w:val="%7."/>
+      <w:lvlJc w:val="left"/>
+      <w:pPr>
+        <w:ind w:left="5040" w:hanging="360"/>
+      </w:pPr>
+    </w:lvl>
+    <w:lvl w:ilvl="7" w:tplc="04090019" w:tentative="1">
+      <w:start w:val="1"/>
+      <w:numFmt w:val="lowerLetter"/>
+      <w:lvlText w:val="%8."/>
+      <w:lvlJc w:val="left"/>
+      <w:pPr>
+        <w:ind w:left="5760" w:hanging="360"/>
+      </w:pPr>
+    </w:lvl>
+    <w:lvl w:ilvl="8" w:tplc="0409001B" w:tentative="1">
+      <w:start w:val="1"/>
+      <w:numFmt w:val="lowerRoman"/>
+      <w:lvlText w:val="%9."/>
+      <w:lvlJc w:val="right"/>
+      <w:pPr>
+        <w:ind w:left="6480" w:hanging="180"/>
+      </w:pPr>
+    </w:lvl>
+  </w:abstractNum>
+  <w:abstractNum w:abstractNumId="3">
+    <w:nsid w:val="772B712D"/>
+    <w:multiLevelType w:val="hybridMultilevel"/>
+    <w:tmpl w:val="FBF6AEF6"/>
+    <w:lvl w:ilvl="0" w:tplc="0409000F">
+      <w:start w:val="1"/>
+      <w:numFmt w:val="decimal"/>
+      <w:lvlText w:val="%1."/>
+      <w:lvlJc w:val="left"/>
+      <w:pPr>
+        <w:ind w:left="720" w:hanging="360"/>
+      </w:pPr>
+      <w:rPr>
+        <w:rFonts w:hint="default"/>
+      </w:rPr>
+    </w:lvl>
+    <w:lvl w:ilvl="1" w:tplc="04090019" w:tentative="1">
+      <w:start w:val="1"/>
+      <w:numFmt w:val="lowerLetter"/>
+      <w:lvlText w:val="%2."/>
+      <w:lvlJc w:val="left"/>
+      <w:pPr>
+        <w:ind w:left="1440" w:hanging="360"/>
+      </w:pPr>
+    </w:lvl>
+    <w:lvl w:ilvl="2" w:tplc="0409001B" w:tentative="1">
+      <w:start w:val="1"/>
+      <w:numFmt w:val="lowerRoman"/>
+      <w:lvlText w:val="%3."/>
+      <w:lvlJc w:val="right"/>
+      <w:pPr>
+        <w:ind w:left="2160" w:hanging="180"/>
+      </w:pPr>
+    </w:lvl>
+    <w:lvl w:ilvl="3" w:tplc="0409000F" w:tentative="1">
+      <w:start w:val="1"/>
+      <w:numFmt w:val="decimal"/>
+      <w:lvlText w:val="%4."/>
+      <w:lvlJc w:val="left"/>
+      <w:pPr>
+        <w:ind w:left="2880" w:hanging="360"/>
+      </w:pPr>
+    </w:lvl>
+    <w:lvl w:ilvl="4" w:tplc="04090019" w:tentative="1">
+      <w:start w:val="1"/>
+      <w:numFmt w:val="lowerLetter"/>
+      <w:lvlText w:val="%5."/>
+      <w:lvlJc w:val="left"/>
+      <w:pPr>
+        <w:ind w:left="3600" w:hanging="360"/>
+      </w:pPr>
+    </w:lvl>
+    <w:lvl w:ilvl="5" w:tplc="0409001B" w:tentative="1">
+      <w:start w:val="1"/>
+      <w:numFmt w:val="lowerRoman"/>
+      <w:lvlText w:val="%6."/>
+      <w:lvlJc w:val="right"/>
+      <w:pPr>
+        <w:ind w:left="4320" w:hanging="180"/>
+      </w:pPr>
+    </w:lvl>
+    <w:lvl w:ilvl="6" w:tplc="0409000F" w:tentative="1">
+      <w:start w:val="1"/>
+      <w:numFmt w:val="decimal"/>
+      <w:lvlText w:val="%7."/>
+      <w:lvlJc w:val="left"/>
+      <w:pPr>
+        <w:ind w:left="5040" w:hanging="360"/>
+      </w:pPr>
+    </w:lvl>
+    <w:lvl w:ilvl="7" w:tplc="04090019" w:tentative="1">
+      <w:start w:val="1"/>
+      <w:numFmt w:val="lowerLetter"/>
+      <w:lvlText w:val="%8."/>
+      <w:lvlJc w:val="left"/>
+      <w:pPr>
+        <w:ind w:left="5760" w:hanging="360"/>
+      </w:pPr>
+    </w:lvl>
+    <w:lvl w:ilvl="8" w:tplc="0409001B" w:tentative="1">
+      <w:start w:val="1"/>
+      <w:numFmt w:val="lowerRoman"/>
+      <w:lvlText w:val="%9."/>
+      <w:lvlJc w:val="right"/>
+      <w:pPr>
+        <w:ind w:left="6480" w:hanging="180"/>
+      </w:pPr>
+    </w:lvl>
+  </w:abstractNum>
   <w:num w:numId="1">
     <w:abstractNumId w:val="0"/>
+  </w:num>
+  <w:num w:numId="2">
+    <w:abstractNumId w:val="3"/>
+  </w:num>
+  <w:num w:numId="3">
+    <w:abstractNumId w:val="2"/>
+  </w:num>
+  <w:num w:numId="4">
+    <w:abstractNumId w:val="1"/>
   </w:num>
 </w:numbering>
 </file>
@@ -2943,6 +6011,26 @@
       <w:szCs w:val="26"/>
     </w:rPr>
   </w:style>
+  <w:style w:type="paragraph" w:styleId="Heading3">
+    <w:name w:val="heading 3"/>
+    <w:basedOn w:val="Normal"/>
+    <w:next w:val="Normal"/>
+    <w:link w:val="Heading3Char"/>
+    <w:uiPriority w:val="9"/>
+    <w:unhideWhenUsed/>
+    <w:qFormat/>
+    <w:rsid w:val="00D41A1C"/>
+    <w:pPr>
+      <w:keepNext/>
+      <w:keepLines/>
+      <w:spacing w:before="40"/>
+      <w:outlineLvl w:val="2"/>
+    </w:pPr>
+    <w:rPr>
+      <w:rFonts w:asciiTheme="majorHAnsi" w:eastAsiaTheme="majorEastAsia" w:hAnsiTheme="majorHAnsi" w:cstheme="majorBidi"/>
+      <w:color w:val="1F4D78" w:themeColor="accent1" w:themeShade="7F"/>
+    </w:rPr>
+  </w:style>
   <w:style w:type="character" w:default="1" w:styleId="DefaultParagraphFont">
     <w:name w:val="Default Paragraph Font"/>
     <w:uiPriority w:val="1"/>
@@ -3215,6 +6303,40 @@
       <w:ind w:left="720"/>
       <w:contextualSpacing/>
     </w:pPr>
+  </w:style>
+  <w:style w:type="character" w:customStyle="1" w:styleId="Heading3Char">
+    <w:name w:val="Heading 3 Char"/>
+    <w:basedOn w:val="DefaultParagraphFont"/>
+    <w:link w:val="Heading3"/>
+    <w:uiPriority w:val="9"/>
+    <w:rsid w:val="00D41A1C"/>
+    <w:rPr>
+      <w:rFonts w:asciiTheme="majorHAnsi" w:eastAsiaTheme="majorEastAsia" w:hAnsiTheme="majorHAnsi" w:cstheme="majorBidi"/>
+      <w:color w:val="1F4D78" w:themeColor="accent1" w:themeShade="7F"/>
+    </w:rPr>
+  </w:style>
+  <w:style w:type="table" w:styleId="TableGrid">
+    <w:name w:val="Table Grid"/>
+    <w:basedOn w:val="TableNormal"/>
+    <w:uiPriority w:val="39"/>
+    <w:rsid w:val="00330FD0"/>
+    <w:tblPr>
+      <w:tblInd w:w="0" w:type="dxa"/>
+      <w:tblBorders>
+        <w:top w:val="single" w:sz="4" w:space="0" w:color="auto"/>
+        <w:left w:val="single" w:sz="4" w:space="0" w:color="auto"/>
+        <w:bottom w:val="single" w:sz="4" w:space="0" w:color="auto"/>
+        <w:right w:val="single" w:sz="4" w:space="0" w:color="auto"/>
+        <w:insideH w:val="single" w:sz="4" w:space="0" w:color="auto"/>
+        <w:insideV w:val="single" w:sz="4" w:space="0" w:color="auto"/>
+      </w:tblBorders>
+      <w:tblCellMar>
+        <w:top w:w="0" w:type="dxa"/>
+        <w:left w:w="108" w:type="dxa"/>
+        <w:bottom w:w="0" w:type="dxa"/>
+        <w:right w:w="108" w:type="dxa"/>
+      </w:tblCellMar>
+    </w:tblPr>
   </w:style>
 </w:styles>
 </file>
@@ -3504,7 +6626,7 @@
 </file>
 
 <file path=customXml/itemProps2.xml><?xml version="1.0" encoding="utf-8"?>
-<ds:datastoreItem xmlns:ds="http://schemas.openxmlformats.org/officeDocument/2006/customXml" ds:itemID="{FD490C65-AE15-1C46-A4F6-17BBFC351F7F}">
+<ds:datastoreItem xmlns:ds="http://schemas.openxmlformats.org/officeDocument/2006/customXml" ds:itemID="{7B8DCC42-80A1-4246-99DB-5D9463BF0043}">
   <ds:schemaRefs>
     <ds:schemaRef ds:uri="http://schemas.openxmlformats.org/officeDocument/2006/bibliography"/>
   </ds:schemaRefs>

</xml_diff>